<commit_message>
Exp2 et 4 + rapport
</commit_message>
<xml_diff>
--- a/MLG_PW3_Forestier_Herzig.docx
+++ b/MLG_PW3_Forestier_Herzig.docx
@@ -258,7 +258,7 @@
                                       <w:color w:val="FFFFFF" w:themeColor="background1"/>
                                       <w:lang w:val="de-CH"/>
                                     </w:rPr>
-                                    <w:t>13.04.2022</w:t>
+                                    <w:t>16.04.2022</w:t>
                                   </w:r>
                                   <w:r>
                                     <w:rPr>
@@ -545,7 +545,7 @@
                                 <w:color w:val="FFFFFF" w:themeColor="background1"/>
                                 <w:lang w:val="de-CH"/>
                               </w:rPr>
-                              <w:t>13.04.2022</w:t>
+                              <w:t>16.04.2022</w:t>
                             </w:r>
                             <w:r>
                               <w:rPr>
@@ -2200,6 +2200,7 @@
       </w:pPr>
       <w:r>
         <w:rPr>
+          <w:noProof/>
           <w:lang w:val="fr-FR"/>
         </w:rPr>
         <w:lastRenderedPageBreak/>
@@ -2316,13 +2317,7 @@
         <w:rPr>
           <w:lang w:val="fr-FR"/>
         </w:rPr>
-        <w:t xml:space="preserve">Choix du nombre </w:t>
-      </w:r>
-      <w:r>
-        <w:rPr>
-          <w:lang w:val="fr-FR"/>
-        </w:rPr>
-        <w:t>de neurones dans la couche cachée</w:t>
+        <w:t>Choix du nombre de neurones dans la couche cachée</w:t>
       </w:r>
     </w:p>
     <w:p>
@@ -2334,6 +2329,7 @@
       </w:pPr>
       <w:r>
         <w:rPr>
+          <w:noProof/>
           <w:lang w:val="fr-FR"/>
         </w:rPr>
         <w:drawing>
@@ -2777,8 +2773,8 @@
               <w:tblLook w:val="04A0" w:firstRow="1" w:lastRow="0" w:firstColumn="1" w:lastColumn="0" w:noHBand="0" w:noVBand="1"/>
             </w:tblPr>
             <w:tblGrid>
-              <w:gridCol w:w="3314"/>
-              <w:gridCol w:w="3311"/>
+              <w:gridCol w:w="3357"/>
+              <w:gridCol w:w="3357"/>
             </w:tblGrid>
             <w:tr>
               <w:tc>
@@ -3089,9 +3085,3963 @@
         <w:t>x F-scores obtenus (&gt;0.95), nous validons la configuration retenue. En conclusion, nous pouvons dire qu’il n’est pas nécessaire d’utiliser l’écart type. De plus, il semblerait que les voix d’hommes et de femmes peuvent être confondues.</w:t>
       </w:r>
     </w:p>
+    <w:p>
+      <w:pPr>
+        <w:pStyle w:val="Titre1"/>
+        <w:rPr>
+          <w:lang w:val="fr-FR"/>
+        </w:rPr>
+      </w:pPr>
+      <w:r>
+        <w:rPr>
+          <w:lang w:val="fr-FR"/>
+        </w:rPr>
+        <w:lastRenderedPageBreak/>
+        <w:t>Expéri</w:t>
+      </w:r>
+      <w:r>
+        <w:rPr>
+          <w:lang w:val="fr-FR"/>
+        </w:rPr>
+        <w:t>ence</w:t>
+      </w:r>
+      <w:r>
+        <w:rPr>
+          <w:lang w:val="fr-FR"/>
+        </w:rPr>
+        <w:t xml:space="preserve"> </w:t>
+      </w:r>
+      <w:r>
+        <w:rPr>
+          <w:lang w:val="fr-FR"/>
+        </w:rPr>
+        <w:t>2</w:t>
+      </w:r>
+      <w:r>
+        <w:rPr>
+          <w:lang w:val="fr-FR"/>
+        </w:rPr>
+        <w:t xml:space="preserve"> - </w:t>
+      </w:r>
+      <w:r>
+        <w:rPr>
+          <w:lang w:val="fr-FR"/>
+        </w:rPr>
+        <w:t>Hommes</w:t>
+      </w:r>
+      <w:r>
+        <w:rPr>
+          <w:lang w:val="fr-FR"/>
+        </w:rPr>
+        <w:t xml:space="preserve"> Vs </w:t>
+      </w:r>
+      <w:r>
+        <w:rPr>
+          <w:lang w:val="fr-FR"/>
+        </w:rPr>
+        <w:t>Femmes</w:t>
+      </w:r>
+      <w:r>
+        <w:rPr>
+          <w:lang w:val="fr-FR"/>
+        </w:rPr>
+        <w:t xml:space="preserve"> avec une </w:t>
+      </w:r>
+      <w:r>
+        <w:rPr>
+          <w:lang w:val="fr-FR"/>
+        </w:rPr>
+        <w:t>voix naturelle</w:t>
+      </w:r>
+      <w:r>
+        <w:rPr>
+          <w:lang w:val="fr-FR"/>
+        </w:rPr>
+        <w:t xml:space="preserve"> et synthétique</w:t>
+      </w:r>
+    </w:p>
+    <w:p>
+      <w:pPr>
+        <w:rPr>
+          <w:lang w:val="fr-FR"/>
+        </w:rPr>
+      </w:pPr>
+      <w:r>
+        <w:rPr>
+          <w:lang w:val="fr-FR"/>
+        </w:rPr>
+        <w:t>Dans cet exemple, il s’agit d’entrainer le modèle à différencier des voix d’hommes à des voix de femmes</w:t>
+      </w:r>
+      <w:r>
+        <w:rPr>
+          <w:lang w:val="fr-FR"/>
+        </w:rPr>
+        <w:t>, les voix étant naturelles ou synthétiques</w:t>
+      </w:r>
+      <w:r>
+        <w:rPr>
+          <w:lang w:val="fr-FR"/>
+        </w:rPr>
+        <w:t>.</w:t>
+      </w:r>
+    </w:p>
+    <w:p>
+      <w:pPr>
+        <w:rPr>
+          <w:lang w:val="fr-FR"/>
+        </w:rPr>
+      </w:pPr>
+      <w:r>
+        <w:rPr>
+          <w:lang w:val="fr-FR"/>
+        </w:rPr>
+        <w:t>Dans un premier temps, nous avons travaillé avec la moyenne des 13 valeurs MFCC.</w:t>
+      </w:r>
+    </w:p>
+    <w:p>
+      <w:pPr>
+        <w:pStyle w:val="Titre3"/>
+        <w:rPr>
+          <w:lang w:val="fr-FR"/>
+        </w:rPr>
+      </w:pPr>
+      <w:r>
+        <w:rPr>
+          <w:lang w:val="fr-FR"/>
+        </w:rPr>
+        <w:t>Nombres d’observations</w:t>
+      </w:r>
+    </w:p>
+    <w:tbl>
+      <w:tblPr>
+        <w:tblStyle w:val="TableauListe1Clair-Accentuation1"/>
+        <w:tblW w:w="0" w:type="auto"/>
+        <w:tblLook w:val="0420" w:firstRow="1" w:lastRow="0" w:firstColumn="0" w:lastColumn="0" w:noHBand="0" w:noVBand="1"/>
+      </w:tblPr>
+      <w:tblGrid>
+        <w:gridCol w:w="3020"/>
+        <w:gridCol w:w="3021"/>
+        <w:gridCol w:w="3021"/>
+      </w:tblGrid>
+      <w:tr>
+        <w:trPr>
+          <w:cnfStyle w:val="100000000000" w:firstRow="1" w:lastRow="0" w:firstColumn="0" w:lastColumn="0" w:oddVBand="0" w:evenVBand="0" w:oddHBand="0" w:evenHBand="0" w:firstRowFirstColumn="0" w:firstRowLastColumn="0" w:lastRowFirstColumn="0" w:lastRowLastColumn="0"/>
+        </w:trPr>
+        <w:tc>
+          <w:tcPr>
+            <w:tcW w:w="3020" w:type="dxa"/>
+          </w:tcPr>
+          <w:p>
+            <w:pPr>
+              <w:rPr>
+                <w:lang w:val="fr-FR"/>
+              </w:rPr>
+            </w:pPr>
+            <w:r>
+              <w:rPr>
+                <w:lang w:val="fr-FR"/>
+              </w:rPr>
+              <w:t>Total</w:t>
+            </w:r>
+          </w:p>
+        </w:tc>
+        <w:tc>
+          <w:tcPr>
+            <w:tcW w:w="3021" w:type="dxa"/>
+          </w:tcPr>
+          <w:p>
+            <w:pPr>
+              <w:rPr>
+                <w:lang w:val="fr-FR"/>
+              </w:rPr>
+            </w:pPr>
+            <w:r>
+              <w:rPr>
+                <w:lang w:val="fr-FR"/>
+              </w:rPr>
+              <w:t>Homme</w:t>
+            </w:r>
+          </w:p>
+        </w:tc>
+        <w:tc>
+          <w:tcPr>
+            <w:tcW w:w="3021" w:type="dxa"/>
+          </w:tcPr>
+          <w:p>
+            <w:pPr>
+              <w:rPr>
+                <w:lang w:val="fr-FR"/>
+              </w:rPr>
+            </w:pPr>
+            <w:r>
+              <w:rPr>
+                <w:lang w:val="fr-FR"/>
+              </w:rPr>
+              <w:t>Femme</w:t>
+            </w:r>
+          </w:p>
+        </w:tc>
+      </w:tr>
+      <w:tr>
+        <w:trPr>
+          <w:cnfStyle w:val="000000100000" w:firstRow="0" w:lastRow="0" w:firstColumn="0" w:lastColumn="0" w:oddVBand="0" w:evenVBand="0" w:oddHBand="1" w:evenHBand="0" w:firstRowFirstColumn="0" w:firstRowLastColumn="0" w:lastRowFirstColumn="0" w:lastRowLastColumn="0"/>
+        </w:trPr>
+        <w:tc>
+          <w:tcPr>
+            <w:tcW w:w="3020" w:type="dxa"/>
+          </w:tcPr>
+          <w:p>
+            <w:pPr>
+              <w:rPr>
+                <w:lang w:val="fr-FR"/>
+              </w:rPr>
+            </w:pPr>
+            <w:r>
+              <w:rPr>
+                <w:lang w:val="fr-FR"/>
+              </w:rPr>
+              <w:t>144</w:t>
+            </w:r>
+            <w:r>
+              <w:rPr>
+                <w:lang w:val="fr-FR"/>
+              </w:rPr>
+              <w:t xml:space="preserve"> (100%)</w:t>
+            </w:r>
+          </w:p>
+        </w:tc>
+        <w:tc>
+          <w:tcPr>
+            <w:tcW w:w="3021" w:type="dxa"/>
+          </w:tcPr>
+          <w:p>
+            <w:pPr>
+              <w:rPr>
+                <w:lang w:val="fr-FR"/>
+              </w:rPr>
+            </w:pPr>
+            <w:r>
+              <w:rPr>
+                <w:lang w:val="fr-FR"/>
+              </w:rPr>
+              <w:t>72</w:t>
+            </w:r>
+            <w:r>
+              <w:rPr>
+                <w:lang w:val="fr-FR"/>
+              </w:rPr>
+              <w:t xml:space="preserve"> (50%)</w:t>
+            </w:r>
+          </w:p>
+        </w:tc>
+        <w:tc>
+          <w:tcPr>
+            <w:tcW w:w="3021" w:type="dxa"/>
+          </w:tcPr>
+          <w:p>
+            <w:pPr>
+              <w:rPr>
+                <w:lang w:val="fr-FR"/>
+              </w:rPr>
+            </w:pPr>
+            <w:r>
+              <w:rPr>
+                <w:lang w:val="fr-FR"/>
+              </w:rPr>
+              <w:t>72</w:t>
+            </w:r>
+            <w:r>
+              <w:rPr>
+                <w:lang w:val="fr-FR"/>
+              </w:rPr>
+              <w:t xml:space="preserve"> (50%)</w:t>
+            </w:r>
+          </w:p>
+        </w:tc>
+      </w:tr>
+      <w:tr>
+        <w:tc>
+          <w:tcPr>
+            <w:tcW w:w="3020" w:type="dxa"/>
+          </w:tcPr>
+          <w:p>
+            <w:pPr>
+              <w:rPr>
+                <w:lang w:val="fr-FR"/>
+              </w:rPr>
+            </w:pPr>
+          </w:p>
+        </w:tc>
+        <w:tc>
+          <w:tcPr>
+            <w:tcW w:w="3021" w:type="dxa"/>
+          </w:tcPr>
+          <w:p>
+            <w:pPr>
+              <w:rPr>
+                <w:lang w:val="fr-FR"/>
+              </w:rPr>
+            </w:pPr>
+          </w:p>
+        </w:tc>
+        <w:tc>
+          <w:tcPr>
+            <w:tcW w:w="3021" w:type="dxa"/>
+          </w:tcPr>
+          <w:p>
+            <w:pPr>
+              <w:rPr>
+                <w:lang w:val="fr-FR"/>
+              </w:rPr>
+            </w:pPr>
+          </w:p>
+        </w:tc>
+      </w:tr>
+    </w:tbl>
+    <w:p>
+      <w:pPr>
+        <w:pStyle w:val="Titre3"/>
+        <w:rPr>
+          <w:lang w:val="fr-FR"/>
+        </w:rPr>
+      </w:pPr>
+      <w:r>
+        <w:rPr>
+          <w:lang w:val="fr-FR"/>
+        </w:rPr>
+        <w:t xml:space="preserve">Choix du nombre d’époques </w:t>
+      </w:r>
+    </w:p>
+    <w:p>
+      <w:pPr>
+        <w:rPr>
+          <w:lang w:val="fr-FR"/>
+        </w:rPr>
+      </w:pPr>
+      <w:r>
+        <w:rPr>
+          <w:noProof/>
+          <w:lang w:val="fr-FR"/>
+        </w:rPr>
+        <mc:AlternateContent>
+          <mc:Choice Requires="wps">
+            <w:drawing>
+              <wp:anchor distT="45720" distB="45720" distL="114300" distR="114300" simplePos="0" relativeHeight="251665408" behindDoc="0" locked="0" layoutInCell="1" allowOverlap="1" wp14:anchorId="4FF3A6A4" wp14:editId="514CC41C">
+                <wp:simplePos x="0" y="0"/>
+                <wp:positionH relativeFrom="margin">
+                  <wp:align>right</wp:align>
+                </wp:positionH>
+                <wp:positionV relativeFrom="paragraph">
+                  <wp:posOffset>481330</wp:posOffset>
+                </wp:positionV>
+                <wp:extent cx="5741035" cy="786765"/>
+                <wp:effectExtent l="0" t="0" r="12065" b="13335"/>
+                <wp:wrapSquare wrapText="bothSides"/>
+                <wp:docPr id="2" name="Zone de texte 2"/>
+                <wp:cNvGraphicFramePr>
+                  <a:graphicFrameLocks xmlns:a="http://schemas.openxmlformats.org/drawingml/2006/main"/>
+                </wp:cNvGraphicFramePr>
+                <a:graphic xmlns:a="http://schemas.openxmlformats.org/drawingml/2006/main">
+                  <a:graphicData uri="http://schemas.microsoft.com/office/word/2010/wordprocessingShape">
+                    <wps:wsp>
+                      <wps:cNvSpPr txBox="1">
+                        <a:spLocks noChangeArrowheads="1"/>
+                      </wps:cNvSpPr>
+                      <wps:spPr bwMode="auto">
+                        <a:xfrm>
+                          <a:off x="0" y="0"/>
+                          <a:ext cx="5741035" cy="786809"/>
+                        </a:xfrm>
+                        <a:prstGeom prst="rect">
+                          <a:avLst/>
+                        </a:prstGeom>
+                        <a:solidFill>
+                          <a:schemeClr val="accent1">
+                            <a:lumMod val="20000"/>
+                            <a:lumOff val="80000"/>
+                          </a:schemeClr>
+                        </a:solidFill>
+                        <a:ln>
+                          <a:headEnd/>
+                          <a:tailEnd/>
+                        </a:ln>
+                      </wps:spPr>
+                      <wps:style>
+                        <a:lnRef idx="3">
+                          <a:schemeClr val="lt1"/>
+                        </a:lnRef>
+                        <a:fillRef idx="1">
+                          <a:schemeClr val="accent4"/>
+                        </a:fillRef>
+                        <a:effectRef idx="1">
+                          <a:schemeClr val="accent4"/>
+                        </a:effectRef>
+                        <a:fontRef idx="minor">
+                          <a:schemeClr val="lt1"/>
+                        </a:fontRef>
+                      </wps:style>
+                      <wps:txbx>
+                        <w:txbxContent>
+                          <w:p>
+                            <w:pPr>
+                              <w:rPr>
+                                <w:b/>
+                                <w:bCs/>
+                                <w:color w:val="000000" w:themeColor="text1"/>
+                                <w:u w:val="single"/>
+                                <w:lang w:val="fr-FR"/>
+                              </w:rPr>
+                            </w:pPr>
+                            <w:r>
+                              <w:rPr>
+                                <w:b/>
+                                <w:bCs/>
+                                <w:color w:val="000000" w:themeColor="text1"/>
+                                <w:u w:val="single"/>
+                                <w:lang w:val="fr-FR"/>
+                              </w:rPr>
+                              <w:t>Valeurs initiales</w:t>
+                            </w:r>
+                          </w:p>
+                          <w:tbl>
+                            <w:tblPr>
+                              <w:tblStyle w:val="Grilledutableau"/>
+                              <w:tblW w:w="0" w:type="auto"/>
+                              <w:tblBorders>
+                                <w:top w:val="none" w:sz="0" w:space="0" w:color="auto"/>
+                                <w:left w:val="none" w:sz="0" w:space="0" w:color="auto"/>
+                                <w:bottom w:val="none" w:sz="0" w:space="0" w:color="auto"/>
+                                <w:right w:val="none" w:sz="0" w:space="0" w:color="auto"/>
+                                <w:insideH w:val="none" w:sz="0" w:space="0" w:color="auto"/>
+                                <w:insideV w:val="none" w:sz="0" w:space="0" w:color="auto"/>
+                              </w:tblBorders>
+                              <w:tblLook w:val="04A0" w:firstRow="1" w:lastRow="0" w:firstColumn="1" w:lastColumn="0" w:noHBand="0" w:noVBand="1"/>
+                            </w:tblPr>
+                            <w:tblGrid>
+                              <w:gridCol w:w="1745"/>
+                              <w:gridCol w:w="1745"/>
+                              <w:gridCol w:w="1746"/>
+                              <w:gridCol w:w="1746"/>
+                              <w:gridCol w:w="1746"/>
+                            </w:tblGrid>
+                            <w:tr>
+                              <w:tc>
+                                <w:tcPr>
+                                  <w:tcW w:w="1745" w:type="dxa"/>
+                                  <w:tcBorders>
+                                    <w:bottom w:val="single" w:sz="4" w:space="0" w:color="auto"/>
+                                    <w:right w:val="single" w:sz="4" w:space="0" w:color="auto"/>
+                                  </w:tcBorders>
+                                </w:tcPr>
+                                <w:p>
+                                  <w:pPr>
+                                    <w:rPr>
+                                      <w:b/>
+                                      <w:bCs/>
+                                      <w:color w:val="000000" w:themeColor="text1"/>
+                                    </w:rPr>
+                                  </w:pPr>
+                                  <w:r>
+                                    <w:rPr>
+                                      <w:b/>
+                                      <w:bCs/>
+                                      <w:color w:val="000000" w:themeColor="text1"/>
+                                    </w:rPr>
+                                    <w:t>N_INITS</w:t>
+                                  </w:r>
+                                </w:p>
+                              </w:tc>
+                              <w:tc>
+                                <w:tcPr>
+                                  <w:tcW w:w="1745" w:type="dxa"/>
+                                  <w:tcBorders>
+                                    <w:left w:val="single" w:sz="4" w:space="0" w:color="auto"/>
+                                    <w:bottom w:val="single" w:sz="4" w:space="0" w:color="auto"/>
+                                    <w:right w:val="single" w:sz="4" w:space="0" w:color="auto"/>
+                                  </w:tcBorders>
+                                </w:tcPr>
+                                <w:p>
+                                  <w:pPr>
+                                    <w:rPr>
+                                      <w:b/>
+                                      <w:bCs/>
+                                      <w:color w:val="000000" w:themeColor="text1"/>
+                                    </w:rPr>
+                                  </w:pPr>
+                                  <w:r>
+                                    <w:rPr>
+                                      <w:b/>
+                                      <w:bCs/>
+                                      <w:color w:val="000000" w:themeColor="text1"/>
+                                    </w:rPr>
+                                    <w:t>EPOCHS</w:t>
+                                  </w:r>
+                                </w:p>
+                              </w:tc>
+                              <w:tc>
+                                <w:tcPr>
+                                  <w:tcW w:w="1746" w:type="dxa"/>
+                                  <w:tcBorders>
+                                    <w:left w:val="single" w:sz="4" w:space="0" w:color="auto"/>
+                                    <w:bottom w:val="single" w:sz="4" w:space="0" w:color="auto"/>
+                                    <w:right w:val="single" w:sz="4" w:space="0" w:color="auto"/>
+                                  </w:tcBorders>
+                                </w:tcPr>
+                                <w:p>
+                                  <w:pPr>
+                                    <w:rPr>
+                                      <w:b/>
+                                      <w:bCs/>
+                                      <w:color w:val="000000" w:themeColor="text1"/>
+                                    </w:rPr>
+                                  </w:pPr>
+                                  <w:r>
+                                    <w:rPr>
+                                      <w:b/>
+                                      <w:bCs/>
+                                      <w:color w:val="000000" w:themeColor="text1"/>
+                                    </w:rPr>
+                                    <w:t>N_NEURONS</w:t>
+                                  </w:r>
+                                </w:p>
+                              </w:tc>
+                              <w:tc>
+                                <w:tcPr>
+                                  <w:tcW w:w="1746" w:type="dxa"/>
+                                  <w:tcBorders>
+                                    <w:left w:val="single" w:sz="4" w:space="0" w:color="auto"/>
+                                    <w:bottom w:val="single" w:sz="4" w:space="0" w:color="auto"/>
+                                    <w:right w:val="single" w:sz="4" w:space="0" w:color="auto"/>
+                                  </w:tcBorders>
+                                </w:tcPr>
+                                <w:p>
+                                  <w:pPr>
+                                    <w:rPr>
+                                      <w:b/>
+                                      <w:bCs/>
+                                      <w:color w:val="000000" w:themeColor="text1"/>
+                                    </w:rPr>
+                                  </w:pPr>
+                                  <w:r>
+                                    <w:rPr>
+                                      <w:b/>
+                                      <w:bCs/>
+                                      <w:color w:val="000000" w:themeColor="text1"/>
+                                    </w:rPr>
+                                    <w:t>LEARNING_RATE</w:t>
+                                  </w:r>
+                                </w:p>
+                              </w:tc>
+                              <w:tc>
+                                <w:tcPr>
+                                  <w:tcW w:w="1746" w:type="dxa"/>
+                                  <w:tcBorders>
+                                    <w:left w:val="single" w:sz="4" w:space="0" w:color="auto"/>
+                                    <w:bottom w:val="single" w:sz="4" w:space="0" w:color="auto"/>
+                                  </w:tcBorders>
+                                </w:tcPr>
+                                <w:p>
+                                  <w:pPr>
+                                    <w:rPr>
+                                      <w:b/>
+                                      <w:bCs/>
+                                      <w:color w:val="000000" w:themeColor="text1"/>
+                                    </w:rPr>
+                                  </w:pPr>
+                                  <w:r>
+                                    <w:rPr>
+                                      <w:b/>
+                                      <w:bCs/>
+                                      <w:color w:val="000000" w:themeColor="text1"/>
+                                    </w:rPr>
+                                    <w:t>MOMENTUM</w:t>
+                                  </w:r>
+                                </w:p>
+                              </w:tc>
+                            </w:tr>
+                            <w:tr>
+                              <w:tc>
+                                <w:tcPr>
+                                  <w:tcW w:w="1745" w:type="dxa"/>
+                                  <w:tcBorders>
+                                    <w:top w:val="single" w:sz="4" w:space="0" w:color="auto"/>
+                                    <w:right w:val="single" w:sz="4" w:space="0" w:color="auto"/>
+                                  </w:tcBorders>
+                                </w:tcPr>
+                                <w:p>
+                                  <w:pPr>
+                                    <w:rPr>
+                                      <w:color w:val="000000" w:themeColor="text1"/>
+                                    </w:rPr>
+                                  </w:pPr>
+                                  <w:r>
+                                    <w:rPr>
+                                      <w:color w:val="000000" w:themeColor="text1"/>
+                                    </w:rPr>
+                                    <w:t>10</w:t>
+                                  </w:r>
+                                </w:p>
+                              </w:tc>
+                              <w:tc>
+                                <w:tcPr>
+                                  <w:tcW w:w="1745" w:type="dxa"/>
+                                  <w:tcBorders>
+                                    <w:top w:val="single" w:sz="4" w:space="0" w:color="auto"/>
+                                    <w:left w:val="single" w:sz="4" w:space="0" w:color="auto"/>
+                                    <w:right w:val="single" w:sz="4" w:space="0" w:color="auto"/>
+                                  </w:tcBorders>
+                                </w:tcPr>
+                                <w:p>
+                                  <w:pPr>
+                                    <w:rPr>
+                                      <w:color w:val="000000" w:themeColor="text1"/>
+                                    </w:rPr>
+                                  </w:pPr>
+                                  <w:r>
+                                    <w:rPr>
+                                      <w:color w:val="000000" w:themeColor="text1"/>
+                                    </w:rPr>
+                                    <w:t>300</w:t>
+                                  </w:r>
+                                </w:p>
+                              </w:tc>
+                              <w:tc>
+                                <w:tcPr>
+                                  <w:tcW w:w="1746" w:type="dxa"/>
+                                  <w:tcBorders>
+                                    <w:top w:val="single" w:sz="4" w:space="0" w:color="auto"/>
+                                    <w:left w:val="single" w:sz="4" w:space="0" w:color="auto"/>
+                                    <w:right w:val="single" w:sz="4" w:space="0" w:color="auto"/>
+                                  </w:tcBorders>
+                                </w:tcPr>
+                                <w:p>
+                                  <w:pPr>
+                                    <w:rPr>
+                                      <w:color w:val="000000" w:themeColor="text1"/>
+                                    </w:rPr>
+                                  </w:pPr>
+                                  <w:r>
+                                    <w:rPr>
+                                      <w:color w:val="000000" w:themeColor="text1"/>
+                                    </w:rPr>
+                                    <w:t>2,4,8,16,32</w:t>
+                                  </w:r>
+                                </w:p>
+                              </w:tc>
+                              <w:tc>
+                                <w:tcPr>
+                                  <w:tcW w:w="1746" w:type="dxa"/>
+                                  <w:tcBorders>
+                                    <w:top w:val="single" w:sz="4" w:space="0" w:color="auto"/>
+                                    <w:left w:val="single" w:sz="4" w:space="0" w:color="auto"/>
+                                    <w:right w:val="single" w:sz="4" w:space="0" w:color="auto"/>
+                                  </w:tcBorders>
+                                </w:tcPr>
+                                <w:p>
+                                  <w:pPr>
+                                    <w:rPr>
+                                      <w:color w:val="000000" w:themeColor="text1"/>
+                                    </w:rPr>
+                                  </w:pPr>
+                                  <w:r>
+                                    <w:rPr>
+                                      <w:color w:val="000000" w:themeColor="text1"/>
+                                    </w:rPr>
+                                    <w:t>0.00</w:t>
+                                  </w:r>
+                                  <w:r>
+                                    <w:rPr>
+                                      <w:color w:val="000000" w:themeColor="text1"/>
+                                    </w:rPr>
+                                    <w:t>08</w:t>
+                                  </w:r>
+                                </w:p>
+                              </w:tc>
+                              <w:tc>
+                                <w:tcPr>
+                                  <w:tcW w:w="1746" w:type="dxa"/>
+                                  <w:tcBorders>
+                                    <w:top w:val="single" w:sz="4" w:space="0" w:color="auto"/>
+                                    <w:left w:val="single" w:sz="4" w:space="0" w:color="auto"/>
+                                  </w:tcBorders>
+                                </w:tcPr>
+                                <w:p>
+                                  <w:pPr>
+                                    <w:rPr>
+                                      <w:color w:val="000000" w:themeColor="text1"/>
+                                    </w:rPr>
+                                  </w:pPr>
+                                  <w:r>
+                                    <w:rPr>
+                                      <w:color w:val="000000" w:themeColor="text1"/>
+                                    </w:rPr>
+                                    <w:t>0.5</w:t>
+                                  </w:r>
+                                </w:p>
+                              </w:tc>
+                            </w:tr>
+                          </w:tbl>
+                          <w:p/>
+                        </w:txbxContent>
+                      </wps:txbx>
+                      <wps:bodyPr rot="0" vert="horz" wrap="square" lIns="91440" tIns="45720" rIns="91440" bIns="45720" anchor="t" anchorCtr="0">
+                        <a:noAutofit/>
+                      </wps:bodyPr>
+                    </wps:wsp>
+                  </a:graphicData>
+                </a:graphic>
+                <wp14:sizeRelH relativeFrom="margin">
+                  <wp14:pctWidth>0</wp14:pctWidth>
+                </wp14:sizeRelH>
+                <wp14:sizeRelV relativeFrom="margin">
+                  <wp14:pctHeight>0</wp14:pctHeight>
+                </wp14:sizeRelV>
+              </wp:anchor>
+            </w:drawing>
+          </mc:Choice>
+          <mc:Fallback>
+            <w:pict>
+              <v:shape w14:anchorId="4FF3A6A4" id="_x0000_s1031" type="#_x0000_t202" style="position:absolute;margin-left:400.85pt;margin-top:37.9pt;width:452.05pt;height:61.95pt;z-index:251665408;visibility:visible;mso-wrap-style:square;mso-width-percent:0;mso-height-percent:0;mso-wrap-distance-left:9pt;mso-wrap-distance-top:3.6pt;mso-wrap-distance-right:9pt;mso-wrap-distance-bottom:3.6pt;mso-position-horizontal:right;mso-position-horizontal-relative:margin;mso-position-vertical:absolute;mso-position-vertical-relative:text;mso-width-percent:0;mso-height-percent:0;mso-width-relative:margin;mso-height-relative:margin;v-text-anchor:top" o:gfxdata="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" fillcolor="#fadad2 [660]" strokecolor="white [3201]" strokeweight="1.5pt">
+                <v:textbox>
+                  <w:txbxContent>
+                    <w:p>
+                      <w:pPr>
+                        <w:rPr>
+                          <w:b/>
+                          <w:bCs/>
+                          <w:color w:val="000000" w:themeColor="text1"/>
+                          <w:u w:val="single"/>
+                          <w:lang w:val="fr-FR"/>
+                        </w:rPr>
+                      </w:pPr>
+                      <w:r>
+                        <w:rPr>
+                          <w:b/>
+                          <w:bCs/>
+                          <w:color w:val="000000" w:themeColor="text1"/>
+                          <w:u w:val="single"/>
+                          <w:lang w:val="fr-FR"/>
+                        </w:rPr>
+                        <w:t>Valeurs initiales</w:t>
+                      </w:r>
+                    </w:p>
+                    <w:tbl>
+                      <w:tblPr>
+                        <w:tblStyle w:val="Grilledutableau"/>
+                        <w:tblW w:w="0" w:type="auto"/>
+                        <w:tblBorders>
+                          <w:top w:val="none" w:sz="0" w:space="0" w:color="auto"/>
+                          <w:left w:val="none" w:sz="0" w:space="0" w:color="auto"/>
+                          <w:bottom w:val="none" w:sz="0" w:space="0" w:color="auto"/>
+                          <w:right w:val="none" w:sz="0" w:space="0" w:color="auto"/>
+                          <w:insideH w:val="none" w:sz="0" w:space="0" w:color="auto"/>
+                          <w:insideV w:val="none" w:sz="0" w:space="0" w:color="auto"/>
+                        </w:tblBorders>
+                        <w:tblLook w:val="04A0" w:firstRow="1" w:lastRow="0" w:firstColumn="1" w:lastColumn="0" w:noHBand="0" w:noVBand="1"/>
+                      </w:tblPr>
+                      <w:tblGrid>
+                        <w:gridCol w:w="1745"/>
+                        <w:gridCol w:w="1745"/>
+                        <w:gridCol w:w="1746"/>
+                        <w:gridCol w:w="1746"/>
+                        <w:gridCol w:w="1746"/>
+                      </w:tblGrid>
+                      <w:tr>
+                        <w:tc>
+                          <w:tcPr>
+                            <w:tcW w:w="1745" w:type="dxa"/>
+                            <w:tcBorders>
+                              <w:bottom w:val="single" w:sz="4" w:space="0" w:color="auto"/>
+                              <w:right w:val="single" w:sz="4" w:space="0" w:color="auto"/>
+                            </w:tcBorders>
+                          </w:tcPr>
+                          <w:p>
+                            <w:pPr>
+                              <w:rPr>
+                                <w:b/>
+                                <w:bCs/>
+                                <w:color w:val="000000" w:themeColor="text1"/>
+                              </w:rPr>
+                            </w:pPr>
+                            <w:r>
+                              <w:rPr>
+                                <w:b/>
+                                <w:bCs/>
+                                <w:color w:val="000000" w:themeColor="text1"/>
+                              </w:rPr>
+                              <w:t>N_INITS</w:t>
+                            </w:r>
+                          </w:p>
+                        </w:tc>
+                        <w:tc>
+                          <w:tcPr>
+                            <w:tcW w:w="1745" w:type="dxa"/>
+                            <w:tcBorders>
+                              <w:left w:val="single" w:sz="4" w:space="0" w:color="auto"/>
+                              <w:bottom w:val="single" w:sz="4" w:space="0" w:color="auto"/>
+                              <w:right w:val="single" w:sz="4" w:space="0" w:color="auto"/>
+                            </w:tcBorders>
+                          </w:tcPr>
+                          <w:p>
+                            <w:pPr>
+                              <w:rPr>
+                                <w:b/>
+                                <w:bCs/>
+                                <w:color w:val="000000" w:themeColor="text1"/>
+                              </w:rPr>
+                            </w:pPr>
+                            <w:r>
+                              <w:rPr>
+                                <w:b/>
+                                <w:bCs/>
+                                <w:color w:val="000000" w:themeColor="text1"/>
+                              </w:rPr>
+                              <w:t>EPOCHS</w:t>
+                            </w:r>
+                          </w:p>
+                        </w:tc>
+                        <w:tc>
+                          <w:tcPr>
+                            <w:tcW w:w="1746" w:type="dxa"/>
+                            <w:tcBorders>
+                              <w:left w:val="single" w:sz="4" w:space="0" w:color="auto"/>
+                              <w:bottom w:val="single" w:sz="4" w:space="0" w:color="auto"/>
+                              <w:right w:val="single" w:sz="4" w:space="0" w:color="auto"/>
+                            </w:tcBorders>
+                          </w:tcPr>
+                          <w:p>
+                            <w:pPr>
+                              <w:rPr>
+                                <w:b/>
+                                <w:bCs/>
+                                <w:color w:val="000000" w:themeColor="text1"/>
+                              </w:rPr>
+                            </w:pPr>
+                            <w:r>
+                              <w:rPr>
+                                <w:b/>
+                                <w:bCs/>
+                                <w:color w:val="000000" w:themeColor="text1"/>
+                              </w:rPr>
+                              <w:t>N_NEURONS</w:t>
+                            </w:r>
+                          </w:p>
+                        </w:tc>
+                        <w:tc>
+                          <w:tcPr>
+                            <w:tcW w:w="1746" w:type="dxa"/>
+                            <w:tcBorders>
+                              <w:left w:val="single" w:sz="4" w:space="0" w:color="auto"/>
+                              <w:bottom w:val="single" w:sz="4" w:space="0" w:color="auto"/>
+                              <w:right w:val="single" w:sz="4" w:space="0" w:color="auto"/>
+                            </w:tcBorders>
+                          </w:tcPr>
+                          <w:p>
+                            <w:pPr>
+                              <w:rPr>
+                                <w:b/>
+                                <w:bCs/>
+                                <w:color w:val="000000" w:themeColor="text1"/>
+                              </w:rPr>
+                            </w:pPr>
+                            <w:r>
+                              <w:rPr>
+                                <w:b/>
+                                <w:bCs/>
+                                <w:color w:val="000000" w:themeColor="text1"/>
+                              </w:rPr>
+                              <w:t>LEARNING_RATE</w:t>
+                            </w:r>
+                          </w:p>
+                        </w:tc>
+                        <w:tc>
+                          <w:tcPr>
+                            <w:tcW w:w="1746" w:type="dxa"/>
+                            <w:tcBorders>
+                              <w:left w:val="single" w:sz="4" w:space="0" w:color="auto"/>
+                              <w:bottom w:val="single" w:sz="4" w:space="0" w:color="auto"/>
+                            </w:tcBorders>
+                          </w:tcPr>
+                          <w:p>
+                            <w:pPr>
+                              <w:rPr>
+                                <w:b/>
+                                <w:bCs/>
+                                <w:color w:val="000000" w:themeColor="text1"/>
+                              </w:rPr>
+                            </w:pPr>
+                            <w:r>
+                              <w:rPr>
+                                <w:b/>
+                                <w:bCs/>
+                                <w:color w:val="000000" w:themeColor="text1"/>
+                              </w:rPr>
+                              <w:t>MOMENTUM</w:t>
+                            </w:r>
+                          </w:p>
+                        </w:tc>
+                      </w:tr>
+                      <w:tr>
+                        <w:tc>
+                          <w:tcPr>
+                            <w:tcW w:w="1745" w:type="dxa"/>
+                            <w:tcBorders>
+                              <w:top w:val="single" w:sz="4" w:space="0" w:color="auto"/>
+                              <w:right w:val="single" w:sz="4" w:space="0" w:color="auto"/>
+                            </w:tcBorders>
+                          </w:tcPr>
+                          <w:p>
+                            <w:pPr>
+                              <w:rPr>
+                                <w:color w:val="000000" w:themeColor="text1"/>
+                              </w:rPr>
+                            </w:pPr>
+                            <w:r>
+                              <w:rPr>
+                                <w:color w:val="000000" w:themeColor="text1"/>
+                              </w:rPr>
+                              <w:t>10</w:t>
+                            </w:r>
+                          </w:p>
+                        </w:tc>
+                        <w:tc>
+                          <w:tcPr>
+                            <w:tcW w:w="1745" w:type="dxa"/>
+                            <w:tcBorders>
+                              <w:top w:val="single" w:sz="4" w:space="0" w:color="auto"/>
+                              <w:left w:val="single" w:sz="4" w:space="0" w:color="auto"/>
+                              <w:right w:val="single" w:sz="4" w:space="0" w:color="auto"/>
+                            </w:tcBorders>
+                          </w:tcPr>
+                          <w:p>
+                            <w:pPr>
+                              <w:rPr>
+                                <w:color w:val="000000" w:themeColor="text1"/>
+                              </w:rPr>
+                            </w:pPr>
+                            <w:r>
+                              <w:rPr>
+                                <w:color w:val="000000" w:themeColor="text1"/>
+                              </w:rPr>
+                              <w:t>300</w:t>
+                            </w:r>
+                          </w:p>
+                        </w:tc>
+                        <w:tc>
+                          <w:tcPr>
+                            <w:tcW w:w="1746" w:type="dxa"/>
+                            <w:tcBorders>
+                              <w:top w:val="single" w:sz="4" w:space="0" w:color="auto"/>
+                              <w:left w:val="single" w:sz="4" w:space="0" w:color="auto"/>
+                              <w:right w:val="single" w:sz="4" w:space="0" w:color="auto"/>
+                            </w:tcBorders>
+                          </w:tcPr>
+                          <w:p>
+                            <w:pPr>
+                              <w:rPr>
+                                <w:color w:val="000000" w:themeColor="text1"/>
+                              </w:rPr>
+                            </w:pPr>
+                            <w:r>
+                              <w:rPr>
+                                <w:color w:val="000000" w:themeColor="text1"/>
+                              </w:rPr>
+                              <w:t>2,4,8,16,32</w:t>
+                            </w:r>
+                          </w:p>
+                        </w:tc>
+                        <w:tc>
+                          <w:tcPr>
+                            <w:tcW w:w="1746" w:type="dxa"/>
+                            <w:tcBorders>
+                              <w:top w:val="single" w:sz="4" w:space="0" w:color="auto"/>
+                              <w:left w:val="single" w:sz="4" w:space="0" w:color="auto"/>
+                              <w:right w:val="single" w:sz="4" w:space="0" w:color="auto"/>
+                            </w:tcBorders>
+                          </w:tcPr>
+                          <w:p>
+                            <w:pPr>
+                              <w:rPr>
+                                <w:color w:val="000000" w:themeColor="text1"/>
+                              </w:rPr>
+                            </w:pPr>
+                            <w:r>
+                              <w:rPr>
+                                <w:color w:val="000000" w:themeColor="text1"/>
+                              </w:rPr>
+                              <w:t>0.00</w:t>
+                            </w:r>
+                            <w:r>
+                              <w:rPr>
+                                <w:color w:val="000000" w:themeColor="text1"/>
+                              </w:rPr>
+                              <w:t>08</w:t>
+                            </w:r>
+                          </w:p>
+                        </w:tc>
+                        <w:tc>
+                          <w:tcPr>
+                            <w:tcW w:w="1746" w:type="dxa"/>
+                            <w:tcBorders>
+                              <w:top w:val="single" w:sz="4" w:space="0" w:color="auto"/>
+                              <w:left w:val="single" w:sz="4" w:space="0" w:color="auto"/>
+                            </w:tcBorders>
+                          </w:tcPr>
+                          <w:p>
+                            <w:pPr>
+                              <w:rPr>
+                                <w:color w:val="000000" w:themeColor="text1"/>
+                              </w:rPr>
+                            </w:pPr>
+                            <w:r>
+                              <w:rPr>
+                                <w:color w:val="000000" w:themeColor="text1"/>
+                              </w:rPr>
+                              <w:t>0.5</w:t>
+                            </w:r>
+                          </w:p>
+                        </w:tc>
+                      </w:tr>
+                    </w:tbl>
+                    <w:p/>
+                  </w:txbxContent>
+                </v:textbox>
+                <w10:wrap type="square" anchorx="margin"/>
+              </v:shape>
+            </w:pict>
+          </mc:Fallback>
+        </mc:AlternateContent>
+      </w:r>
+      <w:r>
+        <w:rPr>
+          <w:lang w:val="fr-FR"/>
+        </w:rPr>
+        <w:t xml:space="preserve">Dans un premier temps, nous avons estimé combien d’époques étaient nécessaires pour trouver un faible taux d’erreur d’entrainement. </w:t>
+      </w:r>
+    </w:p>
+    <w:p>
+      <w:pPr>
+        <w:rPr>
+          <w:lang w:val="fr-FR"/>
+        </w:rPr>
+      </w:pPr>
+      <w:r>
+        <w:rPr>
+          <w:lang w:val="fr-FR"/>
+        </w:rPr>
+        <w:drawing>
+          <wp:inline distT="0" distB="0" distL="0" distR="0" wp14:anchorId="65DA17F5" wp14:editId="08525039">
+            <wp:extent cx="5760720" cy="1489710"/>
+            <wp:effectExtent l="0" t="0" r="0" b="0"/>
+            <wp:docPr id="8" name="Image 8"/>
+            <wp:cNvGraphicFramePr>
+              <a:graphicFrameLocks xmlns:a="http://schemas.openxmlformats.org/drawingml/2006/main" noChangeAspect="1"/>
+            </wp:cNvGraphicFramePr>
+            <a:graphic xmlns:a="http://schemas.openxmlformats.org/drawingml/2006/main">
+              <a:graphicData uri="http://schemas.openxmlformats.org/drawingml/2006/picture">
+                <pic:pic xmlns:pic="http://schemas.openxmlformats.org/drawingml/2006/picture">
+                  <pic:nvPicPr>
+                    <pic:cNvPr id="1" name=""/>
+                    <pic:cNvPicPr/>
+                  </pic:nvPicPr>
+                  <pic:blipFill>
+                    <a:blip r:embed="rId12"/>
+                    <a:stretch>
+                      <a:fillRect/>
+                    </a:stretch>
+                  </pic:blipFill>
+                  <pic:spPr>
+                    <a:xfrm>
+                      <a:off x="0" y="0"/>
+                      <a:ext cx="5760720" cy="1489710"/>
+                    </a:xfrm>
+                    <a:prstGeom prst="rect">
+                      <a:avLst/>
+                    </a:prstGeom>
+                  </pic:spPr>
+                </pic:pic>
+              </a:graphicData>
+            </a:graphic>
+          </wp:inline>
+        </w:drawing>
+      </w:r>
+    </w:p>
+    <w:p>
+      <w:pPr>
+        <w:rPr>
+          <w:lang w:val="fr-FR"/>
+        </w:rPr>
+      </w:pPr>
+      <w:r>
+        <w:rPr>
+          <w:lang w:val="fr-FR"/>
+        </w:rPr>
+        <w:t>Pour les configurations entre 2 à 8 neurones, nous constatons que la courbe a tendance à diminuer, mais que dans les environs de 200 époques, elle se stabilise.</w:t>
+      </w:r>
+      <w:r>
+        <w:rPr>
+          <w:lang w:val="fr-FR"/>
+        </w:rPr>
+        <w:t xml:space="preserve"> Cependant, pour la configuration a 16 neurones, la courbe se stabilise vers 230 époques. Pour garder un peu de marge, nous allons travailler avec 250 époques. Nous avons également décidé de réduire légèrement le </w:t>
+      </w:r>
+      <w:proofErr w:type="spellStart"/>
+      <w:r>
+        <w:rPr>
+          <w:lang w:val="fr-FR"/>
+        </w:rPr>
+        <w:t>learning</w:t>
+      </w:r>
+      <w:proofErr w:type="spellEnd"/>
+      <w:r>
+        <w:rPr>
+          <w:lang w:val="fr-FR"/>
+        </w:rPr>
+        <w:t xml:space="preserve"> rate, afin que les courbes soient plus lisses.</w:t>
+      </w:r>
+    </w:p>
+    <w:p>
+      <w:pPr>
+        <w:pStyle w:val="Titre3"/>
+        <w:rPr>
+          <w:lang w:val="fr-FR"/>
+        </w:rPr>
+      </w:pPr>
+      <w:r>
+        <w:rPr>
+          <w:lang w:val="fr-FR"/>
+        </w:rPr>
+        <w:t>Choix du nombre de neurones dans la couche cachée</w:t>
+      </w:r>
+    </w:p>
+    <w:p>
+      <w:pPr>
+        <w:jc w:val="center"/>
+        <w:rPr>
+          <w:lang w:val="fr-FR"/>
+        </w:rPr>
+      </w:pPr>
+      <w:r>
+        <w:rPr>
+          <w:lang w:val="fr-FR"/>
+        </w:rPr>
+        <w:drawing>
+          <wp:inline distT="0" distB="0" distL="0" distR="0" wp14:anchorId="29802B44" wp14:editId="464DA29A">
+            <wp:extent cx="5760720" cy="1623060"/>
+            <wp:effectExtent l="0" t="0" r="0" b="0"/>
+            <wp:docPr id="15" name="Image 15"/>
+            <wp:cNvGraphicFramePr>
+              <a:graphicFrameLocks xmlns:a="http://schemas.openxmlformats.org/drawingml/2006/main" noChangeAspect="1"/>
+            </wp:cNvGraphicFramePr>
+            <a:graphic xmlns:a="http://schemas.openxmlformats.org/drawingml/2006/main">
+              <a:graphicData uri="http://schemas.openxmlformats.org/drawingml/2006/picture">
+                <pic:pic xmlns:pic="http://schemas.openxmlformats.org/drawingml/2006/picture">
+                  <pic:nvPicPr>
+                    <pic:cNvPr id="1" name=""/>
+                    <pic:cNvPicPr/>
+                  </pic:nvPicPr>
+                  <pic:blipFill>
+                    <a:blip r:embed="rId13"/>
+                    <a:stretch>
+                      <a:fillRect/>
+                    </a:stretch>
+                  </pic:blipFill>
+                  <pic:spPr>
+                    <a:xfrm>
+                      <a:off x="0" y="0"/>
+                      <a:ext cx="5760720" cy="1623060"/>
+                    </a:xfrm>
+                    <a:prstGeom prst="rect">
+                      <a:avLst/>
+                    </a:prstGeom>
+                  </pic:spPr>
+                </pic:pic>
+              </a:graphicData>
+            </a:graphic>
+          </wp:inline>
+        </w:drawing>
+      </w:r>
+    </w:p>
+    <w:p>
+      <w:pPr>
+        <w:rPr>
+          <w:lang w:val="fr-FR"/>
+        </w:rPr>
+      </w:pPr>
+      <w:r>
+        <w:rPr>
+          <w:lang w:val="fr-FR"/>
+        </w:rPr>
+        <w:t xml:space="preserve">Il était très compliqué de voir sur le graphe quelle configuration était la meilleure. Mais l’image ci-dessus nous montre qu’il y a </w:t>
+      </w:r>
+      <w:r>
+        <w:rPr>
+          <w:lang w:val="fr-FR"/>
+        </w:rPr>
+        <w:t>un léger avant sur la configuration a 8 neurones.</w:t>
+      </w:r>
+      <w:r>
+        <w:rPr>
+          <w:lang w:val="fr-FR"/>
+        </w:rPr>
+        <w:t xml:space="preserve"> </w:t>
+      </w:r>
+    </w:p>
+    <w:p>
+      <w:pPr>
+        <w:pStyle w:val="Titre3"/>
+        <w:rPr>
+          <w:lang w:val="fr-FR"/>
+        </w:rPr>
+      </w:pPr>
+      <w:r>
+        <w:rPr>
+          <w:lang w:val="fr-FR"/>
+        </w:rPr>
+        <w:lastRenderedPageBreak/>
+        <w:t xml:space="preserve">Performances finales </w:t>
+      </w:r>
+    </w:p>
+    <w:p>
+      <w:pPr>
+        <w:rPr>
+          <w:lang w:val="fr-FR"/>
+        </w:rPr>
+      </w:pPr>
+      <w:r>
+        <w:rPr>
+          <w:lang w:val="fr-FR"/>
+        </w:rPr>
+        <w:t xml:space="preserve">Avec un réseau de 13 neurones en entrée, </w:t>
+      </w:r>
+      <w:r>
+        <w:rPr>
+          <w:lang w:val="fr-FR"/>
+        </w:rPr>
+        <w:t>8</w:t>
+      </w:r>
+      <w:r>
+        <w:rPr>
+          <w:lang w:val="fr-FR"/>
+        </w:rPr>
+        <w:t xml:space="preserve"> neurones dans la couche cachée et 1 neurone en sortie. Nous obtenons les performances finales suivantes : </w:t>
+      </w:r>
+    </w:p>
+    <w:tbl>
+      <w:tblPr>
+        <w:tblStyle w:val="Grilledutableau"/>
+        <w:tblW w:w="0" w:type="auto"/>
+        <w:tblBorders>
+          <w:top w:val="none" w:sz="0" w:space="0" w:color="auto"/>
+          <w:left w:val="none" w:sz="0" w:space="0" w:color="auto"/>
+          <w:bottom w:val="none" w:sz="0" w:space="0" w:color="auto"/>
+          <w:right w:val="none" w:sz="0" w:space="0" w:color="auto"/>
+          <w:insideH w:val="none" w:sz="0" w:space="0" w:color="auto"/>
+          <w:insideV w:val="none" w:sz="0" w:space="0" w:color="auto"/>
+        </w:tblBorders>
+        <w:tblLook w:val="04A0" w:firstRow="1" w:lastRow="0" w:firstColumn="1" w:lastColumn="0" w:noHBand="0" w:noVBand="1"/>
+      </w:tblPr>
+      <w:tblGrid>
+        <w:gridCol w:w="2122"/>
+        <w:gridCol w:w="6940"/>
+      </w:tblGrid>
+      <w:tr>
+        <w:tc>
+          <w:tcPr>
+            <w:tcW w:w="2122" w:type="dxa"/>
+          </w:tcPr>
+          <w:tbl>
+            <w:tblPr>
+              <w:tblStyle w:val="Grilledutableau"/>
+              <w:tblW w:w="0" w:type="auto"/>
+              <w:tblLook w:val="04A0" w:firstRow="1" w:lastRow="0" w:firstColumn="1" w:lastColumn="0" w:noHBand="0" w:noVBand="1"/>
+            </w:tblPr>
+            <w:tblGrid>
+              <w:gridCol w:w="498"/>
+              <w:gridCol w:w="447"/>
+              <w:gridCol w:w="440"/>
+              <w:gridCol w:w="440"/>
+            </w:tblGrid>
+            <w:tr>
+              <w:tc>
+                <w:tcPr>
+                  <w:tcW w:w="447" w:type="dxa"/>
+                  <w:tcBorders>
+                    <w:top w:val="nil"/>
+                    <w:left w:val="nil"/>
+                    <w:bottom w:val="nil"/>
+                    <w:right w:val="nil"/>
+                  </w:tcBorders>
+                </w:tcPr>
+                <w:p>
+                  <w:pPr>
+                    <w:rPr>
+                      <w:lang w:val="fr-FR"/>
+                    </w:rPr>
+                  </w:pPr>
+                </w:p>
+              </w:tc>
+              <w:tc>
+                <w:tcPr>
+                  <w:tcW w:w="1327" w:type="dxa"/>
+                  <w:gridSpan w:val="3"/>
+                  <w:tcBorders>
+                    <w:top w:val="nil"/>
+                    <w:left w:val="nil"/>
+                    <w:bottom w:val="nil"/>
+                    <w:right w:val="nil"/>
+                  </w:tcBorders>
+                </w:tcPr>
+                <w:p>
+                  <w:pPr>
+                    <w:jc w:val="center"/>
+                    <w:rPr>
+                      <w:lang w:val="fr-FR"/>
+                    </w:rPr>
+                  </w:pPr>
+                  <w:r>
+                    <w:rPr>
+                      <w:lang w:val="fr-FR"/>
+                    </w:rPr>
+                    <w:t>Prédiction</w:t>
+                  </w:r>
+                </w:p>
+              </w:tc>
+            </w:tr>
+            <w:tr>
+              <w:tc>
+                <w:tcPr>
+                  <w:tcW w:w="447" w:type="dxa"/>
+                  <w:vMerge w:val="restart"/>
+                  <w:tcBorders>
+                    <w:top w:val="nil"/>
+                    <w:left w:val="nil"/>
+                    <w:bottom w:val="nil"/>
+                    <w:right w:val="nil"/>
+                  </w:tcBorders>
+                  <w:textDirection w:val="btLr"/>
+                  <w:vAlign w:val="center"/>
+                </w:tcPr>
+                <w:p>
+                  <w:pPr>
+                    <w:ind w:left="113" w:right="113"/>
+                    <w:rPr>
+                      <w:lang w:val="fr-FR"/>
+                    </w:rPr>
+                  </w:pPr>
+                  <w:r>
+                    <w:rPr>
+                      <w:lang w:val="fr-FR"/>
+                    </w:rPr>
+                    <w:t>Vérité</w:t>
+                  </w:r>
+                </w:p>
+              </w:tc>
+              <w:tc>
+                <w:tcPr>
+                  <w:tcW w:w="447" w:type="dxa"/>
+                  <w:tcBorders>
+                    <w:top w:val="nil"/>
+                    <w:left w:val="nil"/>
+                  </w:tcBorders>
+                  <w:vAlign w:val="center"/>
+                </w:tcPr>
+                <w:p>
+                  <w:pPr>
+                    <w:rPr>
+                      <w:lang w:val="fr-FR"/>
+                    </w:rPr>
+                  </w:pPr>
+                </w:p>
+              </w:tc>
+              <w:tc>
+                <w:tcPr>
+                  <w:tcW w:w="440" w:type="dxa"/>
+                  <w:tcBorders>
+                    <w:top w:val="single" w:sz="4" w:space="0" w:color="auto"/>
+                  </w:tcBorders>
+                </w:tcPr>
+                <w:p>
+                  <w:pPr>
+                    <w:rPr>
+                      <w:lang w:val="fr-FR"/>
+                    </w:rPr>
+                  </w:pPr>
+                  <w:r>
+                    <w:rPr>
+                      <w:color w:val="00B0F0"/>
+                      <w:lang w:val="fr-FR"/>
+                    </w:rPr>
+                    <w:t>H</w:t>
+                  </w:r>
+                </w:p>
+              </w:tc>
+              <w:tc>
+                <w:tcPr>
+                  <w:tcW w:w="440" w:type="dxa"/>
+                  <w:tcBorders>
+                    <w:top w:val="single" w:sz="4" w:space="0" w:color="auto"/>
+                  </w:tcBorders>
+                </w:tcPr>
+                <w:p>
+                  <w:pPr>
+                    <w:rPr>
+                      <w:lang w:val="fr-FR"/>
+                    </w:rPr>
+                  </w:pPr>
+                  <w:r>
+                    <w:rPr>
+                      <w:color w:val="FF00FF"/>
+                      <w:lang w:val="fr-FR"/>
+                    </w:rPr>
+                    <w:t>F</w:t>
+                  </w:r>
+                </w:p>
+              </w:tc>
+            </w:tr>
+            <w:tr>
+              <w:tc>
+                <w:tcPr>
+                  <w:tcW w:w="447" w:type="dxa"/>
+                  <w:vMerge/>
+                  <w:tcBorders>
+                    <w:top w:val="nil"/>
+                    <w:left w:val="nil"/>
+                    <w:bottom w:val="nil"/>
+                    <w:right w:val="single" w:sz="4" w:space="0" w:color="auto"/>
+                  </w:tcBorders>
+                </w:tcPr>
+                <w:p>
+                  <w:pPr>
+                    <w:rPr>
+                      <w:lang w:val="fr-FR"/>
+                    </w:rPr>
+                  </w:pPr>
+                </w:p>
+              </w:tc>
+              <w:tc>
+                <w:tcPr>
+                  <w:tcW w:w="447" w:type="dxa"/>
+                  <w:tcBorders>
+                    <w:left w:val="single" w:sz="4" w:space="0" w:color="auto"/>
+                  </w:tcBorders>
+                </w:tcPr>
+                <w:p>
+                  <w:pPr>
+                    <w:rPr>
+                      <w:lang w:val="fr-FR"/>
+                    </w:rPr>
+                  </w:pPr>
+                  <w:r>
+                    <w:rPr>
+                      <w:color w:val="00B0F0"/>
+                      <w:lang w:val="fr-FR"/>
+                    </w:rPr>
+                    <w:t>H</w:t>
+                  </w:r>
+                </w:p>
+              </w:tc>
+              <w:tc>
+                <w:tcPr>
+                  <w:tcW w:w="440" w:type="dxa"/>
+                </w:tcPr>
+                <w:p>
+                  <w:pPr>
+                    <w:rPr>
+                      <w:lang w:val="fr-FR"/>
+                    </w:rPr>
+                  </w:pPr>
+                  <w:r>
+                    <w:rPr>
+                      <w:lang w:val="fr-FR"/>
+                    </w:rPr>
+                    <w:t>69</w:t>
+                  </w:r>
+                </w:p>
+              </w:tc>
+              <w:tc>
+                <w:tcPr>
+                  <w:tcW w:w="440" w:type="dxa"/>
+                </w:tcPr>
+                <w:p>
+                  <w:pPr>
+                    <w:rPr>
+                      <w:lang w:val="fr-FR"/>
+                    </w:rPr>
+                  </w:pPr>
+                  <w:r>
+                    <w:rPr>
+                      <w:lang w:val="fr-FR"/>
+                    </w:rPr>
+                    <w:t>3</w:t>
+                  </w:r>
+                </w:p>
+              </w:tc>
+            </w:tr>
+            <w:tr>
+              <w:tc>
+                <w:tcPr>
+                  <w:tcW w:w="447" w:type="dxa"/>
+                  <w:vMerge/>
+                  <w:tcBorders>
+                    <w:top w:val="nil"/>
+                    <w:left w:val="nil"/>
+                    <w:bottom w:val="nil"/>
+                    <w:right w:val="single" w:sz="4" w:space="0" w:color="auto"/>
+                  </w:tcBorders>
+                </w:tcPr>
+                <w:p>
+                  <w:pPr>
+                    <w:rPr>
+                      <w:lang w:val="fr-FR"/>
+                    </w:rPr>
+                  </w:pPr>
+                </w:p>
+              </w:tc>
+              <w:tc>
+                <w:tcPr>
+                  <w:tcW w:w="447" w:type="dxa"/>
+                  <w:tcBorders>
+                    <w:left w:val="single" w:sz="4" w:space="0" w:color="auto"/>
+                  </w:tcBorders>
+                </w:tcPr>
+                <w:p>
+                  <w:pPr>
+                    <w:rPr>
+                      <w:color w:val="FF00FF"/>
+                      <w:lang w:val="fr-FR"/>
+                    </w:rPr>
+                  </w:pPr>
+                  <w:r>
+                    <w:rPr>
+                      <w:color w:val="FF00FF"/>
+                      <w:lang w:val="fr-FR"/>
+                    </w:rPr>
+                    <w:t>F</w:t>
+                  </w:r>
+                </w:p>
+              </w:tc>
+              <w:tc>
+                <w:tcPr>
+                  <w:tcW w:w="440" w:type="dxa"/>
+                </w:tcPr>
+                <w:p>
+                  <w:pPr>
+                    <w:rPr>
+                      <w:lang w:val="fr-FR"/>
+                    </w:rPr>
+                  </w:pPr>
+                  <w:r>
+                    <w:rPr>
+                      <w:lang w:val="fr-FR"/>
+                    </w:rPr>
+                    <w:t>3</w:t>
+                  </w:r>
+                </w:p>
+              </w:tc>
+              <w:tc>
+                <w:tcPr>
+                  <w:tcW w:w="440" w:type="dxa"/>
+                </w:tcPr>
+                <w:p>
+                  <w:pPr>
+                    <w:rPr>
+                      <w:lang w:val="fr-FR"/>
+                    </w:rPr>
+                  </w:pPr>
+                  <w:r>
+                    <w:rPr>
+                      <w:lang w:val="fr-FR"/>
+                    </w:rPr>
+                    <w:t>69</w:t>
+                  </w:r>
+                </w:p>
+              </w:tc>
+            </w:tr>
+          </w:tbl>
+          <w:p>
+            <w:pPr>
+              <w:rPr>
+                <w:lang w:val="fr-FR"/>
+              </w:rPr>
+            </w:pPr>
+          </w:p>
+        </w:tc>
+        <w:tc>
+          <w:tcPr>
+            <w:tcW w:w="6940" w:type="dxa"/>
+            <w:vAlign w:val="center"/>
+          </w:tcPr>
+          <w:tbl>
+            <w:tblPr>
+              <w:tblStyle w:val="Grilledutableau"/>
+              <w:tblW w:w="0" w:type="auto"/>
+              <w:tblLook w:val="04A0" w:firstRow="1" w:lastRow="0" w:firstColumn="1" w:lastColumn="0" w:noHBand="0" w:noVBand="1"/>
+            </w:tblPr>
+            <w:tblGrid>
+              <w:gridCol w:w="3357"/>
+              <w:gridCol w:w="3357"/>
+            </w:tblGrid>
+            <w:tr>
+              <w:tc>
+                <w:tcPr>
+                  <w:tcW w:w="3357" w:type="dxa"/>
+                  <w:tcBorders>
+                    <w:top w:val="nil"/>
+                    <w:left w:val="nil"/>
+                    <w:bottom w:val="nil"/>
+                    <w:right w:val="nil"/>
+                  </w:tcBorders>
+                  <w:vAlign w:val="center"/>
+                </w:tcPr>
+                <w:p>
+                  <w:pPr>
+                    <w:rPr>
+                      <w:lang w:val="en-US"/>
+                    </w:rPr>
+                  </w:pPr>
+                  <w:r>
+                    <w:rPr>
+                      <w:u w:val="single"/>
+                      <w:lang w:val="en-US"/>
+                    </w:rPr>
+                    <w:t>MSE training</w:t>
+                  </w:r>
+                  <w:r>
+                    <w:rPr>
+                      <w:lang w:val="en-US"/>
+                    </w:rPr>
+                    <w:t xml:space="preserve">: </w:t>
+                  </w:r>
+                  <w:r>
+                    <w:rPr>
+                      <w:lang w:val="en-US"/>
+                    </w:rPr>
+                    <w:t>0.00256</w:t>
+                  </w:r>
+                </w:p>
+              </w:tc>
+              <w:tc>
+                <w:tcPr>
+                  <w:tcW w:w="3357" w:type="dxa"/>
+                  <w:tcBorders>
+                    <w:top w:val="nil"/>
+                    <w:left w:val="nil"/>
+                    <w:bottom w:val="nil"/>
+                    <w:right w:val="nil"/>
+                  </w:tcBorders>
+                  <w:vAlign w:val="center"/>
+                </w:tcPr>
+                <w:p>
+                  <w:pPr>
+                    <w:rPr>
+                      <w:lang w:val="en-US"/>
+                    </w:rPr>
+                  </w:pPr>
+                  <w:r>
+                    <w:rPr>
+                      <w:u w:val="single"/>
+                      <w:lang w:val="en-US"/>
+                    </w:rPr>
+                    <w:t>MSE test</w:t>
+                  </w:r>
+                  <w:r>
+                    <w:rPr>
+                      <w:lang w:val="en-US"/>
+                    </w:rPr>
+                    <w:t xml:space="preserve">: </w:t>
+                  </w:r>
+                  <w:r>
+                    <w:rPr>
+                      <w:lang w:val="en-US"/>
+                    </w:rPr>
+                    <w:t>0.1377</w:t>
+                  </w:r>
+                  <w:r>
+                    <w:rPr>
+                      <w:lang w:val="en-US"/>
+                    </w:rPr>
+                    <w:t>3</w:t>
+                  </w:r>
+                </w:p>
+              </w:tc>
+            </w:tr>
+            <w:tr>
+              <w:tc>
+                <w:tcPr>
+                  <w:tcW w:w="3357" w:type="dxa"/>
+                  <w:tcBorders>
+                    <w:top w:val="nil"/>
+                    <w:left w:val="nil"/>
+                    <w:bottom w:val="nil"/>
+                    <w:right w:val="nil"/>
+                  </w:tcBorders>
+                  <w:vAlign w:val="center"/>
+                </w:tcPr>
+                <w:p>
+                  <w:pPr>
+                    <w:rPr>
+                      <w:lang w:val="en-US"/>
+                    </w:rPr>
+                  </w:pPr>
+                  <w:r>
+                    <w:rPr>
+                      <w:u w:val="single"/>
+                      <w:lang w:val="en-US"/>
+                    </w:rPr>
+                    <w:t>Precision</w:t>
+                  </w:r>
+                  <w:r>
+                    <w:rPr>
+                      <w:lang w:val="en-US"/>
+                    </w:rPr>
+                    <w:t>:  0.9</w:t>
+                  </w:r>
+                  <w:r>
+                    <w:rPr>
+                      <w:lang w:val="en-US"/>
+                    </w:rPr>
+                    <w:t>58</w:t>
+                  </w:r>
+                  <w:r>
+                    <w:rPr>
+                      <w:lang w:val="en-US"/>
+                    </w:rPr>
+                    <w:t xml:space="preserve"> (</w:t>
+                  </w:r>
+                  <w:r>
+                    <w:rPr>
+                      <w:color w:val="00B0F0"/>
+                      <w:lang w:val="en-US"/>
+                    </w:rPr>
+                    <w:t>H</w:t>
+                  </w:r>
+                  <w:r>
+                    <w:rPr>
+                      <w:lang w:val="en-US"/>
+                    </w:rPr>
+                    <w:t>) 0.9</w:t>
+                  </w:r>
+                  <w:r>
+                    <w:rPr>
+                      <w:lang w:val="en-US"/>
+                    </w:rPr>
+                    <w:t>58</w:t>
+                  </w:r>
+                  <w:r>
+                    <w:rPr>
+                      <w:lang w:val="en-US"/>
+                    </w:rPr>
+                    <w:t xml:space="preserve"> (</w:t>
+                  </w:r>
+                  <w:r>
+                    <w:rPr>
+                      <w:color w:val="FF00FF"/>
+                      <w:lang w:val="en-US"/>
+                    </w:rPr>
+                    <w:t>F</w:t>
+                  </w:r>
+                  <w:r>
+                    <w:rPr>
+                      <w:lang w:val="en-US"/>
+                    </w:rPr>
+                    <w:t>)</w:t>
+                  </w:r>
+                </w:p>
+              </w:tc>
+              <w:tc>
+                <w:tcPr>
+                  <w:tcW w:w="3357" w:type="dxa"/>
+                  <w:tcBorders>
+                    <w:top w:val="nil"/>
+                    <w:left w:val="nil"/>
+                    <w:bottom w:val="nil"/>
+                    <w:right w:val="nil"/>
+                  </w:tcBorders>
+                  <w:vAlign w:val="center"/>
+                </w:tcPr>
+                <w:p>
+                  <w:pPr>
+                    <w:rPr>
+                      <w:lang w:val="en-US"/>
+                    </w:rPr>
+                  </w:pPr>
+                  <w:r>
+                    <w:rPr>
+                      <w:u w:val="single"/>
+                      <w:lang w:val="en-US"/>
+                    </w:rPr>
+                    <w:t>Recall</w:t>
+                  </w:r>
+                  <w:r>
+                    <w:rPr>
+                      <w:lang w:val="en-US"/>
+                    </w:rPr>
+                    <w:t>: 0.</w:t>
+                  </w:r>
+                  <w:r>
+                    <w:rPr>
+                      <w:lang w:val="en-US"/>
+                    </w:rPr>
+                    <w:t>958</w:t>
+                  </w:r>
+                  <w:r>
+                    <w:rPr>
+                      <w:lang w:val="en-US"/>
+                    </w:rPr>
+                    <w:t xml:space="preserve"> (</w:t>
+                  </w:r>
+                  <w:r>
+                    <w:rPr>
+                      <w:color w:val="00B0F0"/>
+                      <w:lang w:val="en-US"/>
+                    </w:rPr>
+                    <w:t>H</w:t>
+                  </w:r>
+                  <w:r>
+                    <w:rPr>
+                      <w:lang w:val="en-US"/>
+                    </w:rPr>
+                    <w:t>) 0.</w:t>
+                  </w:r>
+                  <w:r>
+                    <w:rPr>
+                      <w:lang w:val="en-US"/>
+                    </w:rPr>
+                    <w:t>958</w:t>
+                  </w:r>
+                  <w:r>
+                    <w:rPr>
+                      <w:lang w:val="en-US"/>
+                    </w:rPr>
+                    <w:t xml:space="preserve"> (</w:t>
+                  </w:r>
+                  <w:r>
+                    <w:rPr>
+                      <w:color w:val="FF00FF"/>
+                      <w:lang w:val="en-US"/>
+                    </w:rPr>
+                    <w:t>F</w:t>
+                  </w:r>
+                  <w:r>
+                    <w:rPr>
+                      <w:lang w:val="en-US"/>
+                    </w:rPr>
+                    <w:t>)</w:t>
+                  </w:r>
+                </w:p>
+              </w:tc>
+            </w:tr>
+            <w:tr>
+              <w:tc>
+                <w:tcPr>
+                  <w:tcW w:w="6714" w:type="dxa"/>
+                  <w:gridSpan w:val="2"/>
+                  <w:tcBorders>
+                    <w:top w:val="nil"/>
+                    <w:left w:val="nil"/>
+                    <w:bottom w:val="nil"/>
+                    <w:right w:val="nil"/>
+                  </w:tcBorders>
+                  <w:vAlign w:val="center"/>
+                </w:tcPr>
+                <w:p>
+                  <w:pPr>
+                    <w:rPr>
+                      <w:lang w:val="en-US"/>
+                    </w:rPr>
+                  </w:pPr>
+                  <w:r>
+                    <w:rPr>
+                      <w:u w:val="single"/>
+                      <w:lang w:val="en-US"/>
+                    </w:rPr>
+                    <w:t>F-Score</w:t>
+                  </w:r>
+                  <w:r>
+                    <w:rPr>
+                      <w:lang w:val="en-US"/>
+                    </w:rPr>
+                    <w:t>:  0.95</w:t>
+                  </w:r>
+                  <w:r>
+                    <w:rPr>
+                      <w:lang w:val="en-US"/>
+                    </w:rPr>
+                    <w:t>8</w:t>
+                  </w:r>
+                  <w:r>
+                    <w:rPr>
+                      <w:lang w:val="en-US"/>
+                    </w:rPr>
+                    <w:t xml:space="preserve"> (</w:t>
+                  </w:r>
+                  <w:r>
+                    <w:rPr>
+                      <w:color w:val="00B0F0"/>
+                      <w:lang w:val="en-US"/>
+                    </w:rPr>
+                    <w:t>H</w:t>
+                  </w:r>
+                  <w:r>
+                    <w:rPr>
+                      <w:lang w:val="en-US"/>
+                    </w:rPr>
+                    <w:t>) 0.95</w:t>
+                  </w:r>
+                  <w:r>
+                    <w:rPr>
+                      <w:lang w:val="en-US"/>
+                    </w:rPr>
+                    <w:t>8</w:t>
+                  </w:r>
+                  <w:r>
+                    <w:rPr>
+                      <w:lang w:val="en-US"/>
+                    </w:rPr>
+                    <w:t xml:space="preserve"> (</w:t>
+                  </w:r>
+                  <w:r>
+                    <w:rPr>
+                      <w:color w:val="FF00FF"/>
+                      <w:lang w:val="en-US"/>
+                    </w:rPr>
+                    <w:t>F</w:t>
+                  </w:r>
+                  <w:r>
+                    <w:rPr>
+                      <w:lang w:val="en-US"/>
+                    </w:rPr>
+                    <w:t>)</w:t>
+                  </w:r>
+                </w:p>
+              </w:tc>
+            </w:tr>
+          </w:tbl>
+          <w:p>
+            <w:pPr>
+              <w:jc w:val="center"/>
+              <w:rPr>
+                <w:lang w:val="en-US"/>
+              </w:rPr>
+            </w:pPr>
+          </w:p>
+        </w:tc>
+      </w:tr>
+    </w:tbl>
+    <w:p/>
+    <w:p>
+      <w:r>
+        <w:t>Grâce au</w:t>
+      </w:r>
+      <w:r>
+        <w:t xml:space="preserve">x F-scores obtenus (&gt;0.95), nous validons la configuration retenue. En conclusion, nous pouvons dire qu’il n’est pas nécessaire d’utiliser l’écart type. </w:t>
+      </w:r>
+      <w:r>
+        <w:t>Il est maintenant possible de dire que l’ajout des voix synthétiques ne change pas la donne.</w:t>
+      </w:r>
+    </w:p>
+    <w:p>
+      <w:pPr>
+        <w:pStyle w:val="Titre1"/>
+        <w:rPr>
+          <w:lang w:val="fr-FR"/>
+        </w:rPr>
+      </w:pPr>
+      <w:r>
+        <w:rPr>
+          <w:lang w:val="fr-FR"/>
+        </w:rPr>
+        <w:t>Expéri</w:t>
+      </w:r>
+      <w:r>
+        <w:rPr>
+          <w:lang w:val="fr-FR"/>
+        </w:rPr>
+        <w:t>ence</w:t>
+      </w:r>
+      <w:r>
+        <w:rPr>
+          <w:lang w:val="fr-FR"/>
+        </w:rPr>
+        <w:t xml:space="preserve"> </w:t>
+      </w:r>
+      <w:r>
+        <w:rPr>
+          <w:lang w:val="fr-FR"/>
+        </w:rPr>
+        <w:t>4</w:t>
+      </w:r>
+      <w:r>
+        <w:rPr>
+          <w:lang w:val="fr-FR"/>
+        </w:rPr>
+        <w:t xml:space="preserve"> </w:t>
+      </w:r>
+      <w:r>
+        <w:rPr>
+          <w:lang w:val="fr-FR"/>
+        </w:rPr>
+        <w:t>–</w:t>
+      </w:r>
+      <w:r>
+        <w:rPr>
+          <w:lang w:val="fr-FR"/>
+        </w:rPr>
+        <w:t xml:space="preserve"> </w:t>
+      </w:r>
+      <w:r>
+        <w:rPr>
+          <w:lang w:val="fr-FR"/>
+        </w:rPr>
+        <w:t>Voix naturelle VS synthétique pour hommes, femmes et enfants</w:t>
+      </w:r>
+    </w:p>
+    <w:p>
+      <w:pPr>
+        <w:rPr>
+          <w:lang w:val="fr-FR"/>
+        </w:rPr>
+      </w:pPr>
+      <w:r>
+        <w:rPr>
+          <w:lang w:val="fr-FR"/>
+        </w:rPr>
+        <w:t>Dans cet exemple, il s’agit d’entrainer le modèle à différencier des voix</w:t>
+      </w:r>
+      <w:r>
+        <w:rPr>
+          <w:lang w:val="fr-FR"/>
+        </w:rPr>
+        <w:t xml:space="preserve"> naturelles à des voix synthétiques</w:t>
+      </w:r>
+      <w:r>
+        <w:rPr>
+          <w:lang w:val="fr-FR"/>
+        </w:rPr>
+        <w:t>.</w:t>
+      </w:r>
+    </w:p>
+    <w:p>
+      <w:pPr>
+        <w:rPr>
+          <w:lang w:val="fr-FR"/>
+        </w:rPr>
+      </w:pPr>
+      <w:r>
+        <w:rPr>
+          <w:lang w:val="fr-FR"/>
+        </w:rPr>
+        <w:t>Dans un premier temps, nous avons travaillé avec la moyenne des 13 valeurs MFCC.</w:t>
+      </w:r>
+    </w:p>
+    <w:p>
+      <w:pPr>
+        <w:pStyle w:val="Titre3"/>
+        <w:rPr>
+          <w:lang w:val="fr-FR"/>
+        </w:rPr>
+      </w:pPr>
+      <w:r>
+        <w:rPr>
+          <w:lang w:val="fr-FR"/>
+        </w:rPr>
+        <w:t>Nombres d’observations</w:t>
+      </w:r>
+    </w:p>
+    <w:tbl>
+      <w:tblPr>
+        <w:tblStyle w:val="TableauListe1Clair-Accentuation1"/>
+        <w:tblW w:w="0" w:type="auto"/>
+        <w:tblLook w:val="0420" w:firstRow="1" w:lastRow="0" w:firstColumn="0" w:lastColumn="0" w:noHBand="0" w:noVBand="1"/>
+      </w:tblPr>
+      <w:tblGrid>
+        <w:gridCol w:w="3020"/>
+        <w:gridCol w:w="3021"/>
+        <w:gridCol w:w="3021"/>
+      </w:tblGrid>
+      <w:tr>
+        <w:trPr>
+          <w:cnfStyle w:val="100000000000" w:firstRow="1" w:lastRow="0" w:firstColumn="0" w:lastColumn="0" w:oddVBand="0" w:evenVBand="0" w:oddHBand="0" w:evenHBand="0" w:firstRowFirstColumn="0" w:firstRowLastColumn="0" w:lastRowFirstColumn="0" w:lastRowLastColumn="0"/>
+        </w:trPr>
+        <w:tc>
+          <w:tcPr>
+            <w:tcW w:w="3020" w:type="dxa"/>
+          </w:tcPr>
+          <w:p>
+            <w:pPr>
+              <w:rPr>
+                <w:lang w:val="fr-FR"/>
+              </w:rPr>
+            </w:pPr>
+            <w:r>
+              <w:rPr>
+                <w:lang w:val="fr-FR"/>
+              </w:rPr>
+              <w:t>Total</w:t>
+            </w:r>
+          </w:p>
+        </w:tc>
+        <w:tc>
+          <w:tcPr>
+            <w:tcW w:w="3021" w:type="dxa"/>
+          </w:tcPr>
+          <w:p>
+            <w:pPr>
+              <w:rPr>
+                <w:lang w:val="fr-FR"/>
+              </w:rPr>
+            </w:pPr>
+            <w:r>
+              <w:rPr>
+                <w:lang w:val="fr-FR"/>
+              </w:rPr>
+              <w:t>Naturelle</w:t>
+            </w:r>
+          </w:p>
+        </w:tc>
+        <w:tc>
+          <w:tcPr>
+            <w:tcW w:w="3021" w:type="dxa"/>
+          </w:tcPr>
+          <w:p>
+            <w:pPr>
+              <w:rPr>
+                <w:lang w:val="fr-FR"/>
+              </w:rPr>
+            </w:pPr>
+            <w:r>
+              <w:rPr>
+                <w:lang w:val="fr-FR"/>
+              </w:rPr>
+              <w:t>Synthétique</w:t>
+            </w:r>
+          </w:p>
+        </w:tc>
+      </w:tr>
+      <w:tr>
+        <w:trPr>
+          <w:cnfStyle w:val="000000100000" w:firstRow="0" w:lastRow="0" w:firstColumn="0" w:lastColumn="0" w:oddVBand="0" w:evenVBand="0" w:oddHBand="1" w:evenHBand="0" w:firstRowFirstColumn="0" w:firstRowLastColumn="0" w:lastRowFirstColumn="0" w:lastRowLastColumn="0"/>
+        </w:trPr>
+        <w:tc>
+          <w:tcPr>
+            <w:tcW w:w="3020" w:type="dxa"/>
+          </w:tcPr>
+          <w:p>
+            <w:pPr>
+              <w:rPr>
+                <w:lang w:val="fr-FR"/>
+              </w:rPr>
+            </w:pPr>
+            <w:r>
+              <w:rPr>
+                <w:lang w:val="fr-FR"/>
+              </w:rPr>
+              <w:t>360</w:t>
+            </w:r>
+            <w:r>
+              <w:rPr>
+                <w:lang w:val="fr-FR"/>
+              </w:rPr>
+              <w:t xml:space="preserve"> (100%)</w:t>
+            </w:r>
+          </w:p>
+        </w:tc>
+        <w:tc>
+          <w:tcPr>
+            <w:tcW w:w="3021" w:type="dxa"/>
+          </w:tcPr>
+          <w:p>
+            <w:pPr>
+              <w:rPr>
+                <w:lang w:val="fr-FR"/>
+              </w:rPr>
+            </w:pPr>
+            <w:r>
+              <w:rPr>
+                <w:lang w:val="fr-FR"/>
+              </w:rPr>
+              <w:t>180</w:t>
+            </w:r>
+            <w:r>
+              <w:rPr>
+                <w:lang w:val="fr-FR"/>
+              </w:rPr>
+              <w:t xml:space="preserve"> (50%)</w:t>
+            </w:r>
+          </w:p>
+        </w:tc>
+        <w:tc>
+          <w:tcPr>
+            <w:tcW w:w="3021" w:type="dxa"/>
+          </w:tcPr>
+          <w:p>
+            <w:pPr>
+              <w:rPr>
+                <w:lang w:val="fr-FR"/>
+              </w:rPr>
+            </w:pPr>
+            <w:r>
+              <w:rPr>
+                <w:lang w:val="fr-FR"/>
+              </w:rPr>
+              <w:t>180</w:t>
+            </w:r>
+            <w:r>
+              <w:rPr>
+                <w:lang w:val="fr-FR"/>
+              </w:rPr>
+              <w:t xml:space="preserve"> (50%)</w:t>
+            </w:r>
+          </w:p>
+        </w:tc>
+      </w:tr>
+      <w:tr>
+        <w:tc>
+          <w:tcPr>
+            <w:tcW w:w="3020" w:type="dxa"/>
+          </w:tcPr>
+          <w:p>
+            <w:pPr>
+              <w:rPr>
+                <w:lang w:val="fr-FR"/>
+              </w:rPr>
+            </w:pPr>
+          </w:p>
+        </w:tc>
+        <w:tc>
+          <w:tcPr>
+            <w:tcW w:w="3021" w:type="dxa"/>
+          </w:tcPr>
+          <w:p>
+            <w:pPr>
+              <w:rPr>
+                <w:lang w:val="fr-FR"/>
+              </w:rPr>
+            </w:pPr>
+          </w:p>
+        </w:tc>
+        <w:tc>
+          <w:tcPr>
+            <w:tcW w:w="3021" w:type="dxa"/>
+          </w:tcPr>
+          <w:p>
+            <w:pPr>
+              <w:rPr>
+                <w:lang w:val="fr-FR"/>
+              </w:rPr>
+            </w:pPr>
+          </w:p>
+        </w:tc>
+      </w:tr>
+    </w:tbl>
+    <w:p>
+      <w:pPr>
+        <w:pStyle w:val="Titre3"/>
+        <w:rPr>
+          <w:lang w:val="fr-FR"/>
+        </w:rPr>
+      </w:pPr>
+      <w:r>
+        <w:rPr>
+          <w:lang w:val="fr-FR"/>
+        </w:rPr>
+        <w:t xml:space="preserve">Choix du nombre d’époques </w:t>
+      </w:r>
+    </w:p>
+    <w:p>
+      <w:pPr>
+        <w:rPr>
+          <w:lang w:val="fr-FR"/>
+        </w:rPr>
+      </w:pPr>
+      <w:r>
+        <w:rPr>
+          <w:noProof/>
+          <w:lang w:val="fr-FR"/>
+        </w:rPr>
+        <mc:AlternateContent>
+          <mc:Choice Requires="wps">
+            <w:drawing>
+              <wp:anchor distT="45720" distB="45720" distL="114300" distR="114300" simplePos="0" relativeHeight="251667456" behindDoc="0" locked="0" layoutInCell="1" allowOverlap="1" wp14:anchorId="5F39F395" wp14:editId="4D428F58">
+                <wp:simplePos x="0" y="0"/>
+                <wp:positionH relativeFrom="margin">
+                  <wp:align>right</wp:align>
+                </wp:positionH>
+                <wp:positionV relativeFrom="paragraph">
+                  <wp:posOffset>481330</wp:posOffset>
+                </wp:positionV>
+                <wp:extent cx="5741035" cy="786765"/>
+                <wp:effectExtent l="0" t="0" r="12065" b="13335"/>
+                <wp:wrapSquare wrapText="bothSides"/>
+                <wp:docPr id="16" name="Zone de texte 16"/>
+                <wp:cNvGraphicFramePr>
+                  <a:graphicFrameLocks xmlns:a="http://schemas.openxmlformats.org/drawingml/2006/main"/>
+                </wp:cNvGraphicFramePr>
+                <a:graphic xmlns:a="http://schemas.openxmlformats.org/drawingml/2006/main">
+                  <a:graphicData uri="http://schemas.microsoft.com/office/word/2010/wordprocessingShape">
+                    <wps:wsp>
+                      <wps:cNvSpPr txBox="1">
+                        <a:spLocks noChangeArrowheads="1"/>
+                      </wps:cNvSpPr>
+                      <wps:spPr bwMode="auto">
+                        <a:xfrm>
+                          <a:off x="0" y="0"/>
+                          <a:ext cx="5741035" cy="786809"/>
+                        </a:xfrm>
+                        <a:prstGeom prst="rect">
+                          <a:avLst/>
+                        </a:prstGeom>
+                        <a:solidFill>
+                          <a:schemeClr val="accent1">
+                            <a:lumMod val="20000"/>
+                            <a:lumOff val="80000"/>
+                          </a:schemeClr>
+                        </a:solidFill>
+                        <a:ln>
+                          <a:headEnd/>
+                          <a:tailEnd/>
+                        </a:ln>
+                      </wps:spPr>
+                      <wps:style>
+                        <a:lnRef idx="3">
+                          <a:schemeClr val="lt1"/>
+                        </a:lnRef>
+                        <a:fillRef idx="1">
+                          <a:schemeClr val="accent4"/>
+                        </a:fillRef>
+                        <a:effectRef idx="1">
+                          <a:schemeClr val="accent4"/>
+                        </a:effectRef>
+                        <a:fontRef idx="minor">
+                          <a:schemeClr val="lt1"/>
+                        </a:fontRef>
+                      </wps:style>
+                      <wps:txbx>
+                        <w:txbxContent>
+                          <w:p>
+                            <w:pPr>
+                              <w:rPr>
+                                <w:b/>
+                                <w:bCs/>
+                                <w:color w:val="000000" w:themeColor="text1"/>
+                                <w:u w:val="single"/>
+                                <w:lang w:val="fr-FR"/>
+                              </w:rPr>
+                            </w:pPr>
+                            <w:r>
+                              <w:rPr>
+                                <w:b/>
+                                <w:bCs/>
+                                <w:color w:val="000000" w:themeColor="text1"/>
+                                <w:u w:val="single"/>
+                                <w:lang w:val="fr-FR"/>
+                              </w:rPr>
+                              <w:t>Valeurs initiales</w:t>
+                            </w:r>
+                          </w:p>
+                          <w:tbl>
+                            <w:tblPr>
+                              <w:tblStyle w:val="Grilledutableau"/>
+                              <w:tblW w:w="0" w:type="auto"/>
+                              <w:tblBorders>
+                                <w:top w:val="none" w:sz="0" w:space="0" w:color="auto"/>
+                                <w:left w:val="none" w:sz="0" w:space="0" w:color="auto"/>
+                                <w:bottom w:val="none" w:sz="0" w:space="0" w:color="auto"/>
+                                <w:right w:val="none" w:sz="0" w:space="0" w:color="auto"/>
+                                <w:insideH w:val="none" w:sz="0" w:space="0" w:color="auto"/>
+                                <w:insideV w:val="none" w:sz="0" w:space="0" w:color="auto"/>
+                              </w:tblBorders>
+                              <w:tblLook w:val="04A0" w:firstRow="1" w:lastRow="0" w:firstColumn="1" w:lastColumn="0" w:noHBand="0" w:noVBand="1"/>
+                            </w:tblPr>
+                            <w:tblGrid>
+                              <w:gridCol w:w="1745"/>
+                              <w:gridCol w:w="1745"/>
+                              <w:gridCol w:w="1746"/>
+                              <w:gridCol w:w="1746"/>
+                              <w:gridCol w:w="1746"/>
+                            </w:tblGrid>
+                            <w:tr>
+                              <w:tc>
+                                <w:tcPr>
+                                  <w:tcW w:w="1745" w:type="dxa"/>
+                                  <w:tcBorders>
+                                    <w:bottom w:val="single" w:sz="4" w:space="0" w:color="auto"/>
+                                    <w:right w:val="single" w:sz="4" w:space="0" w:color="auto"/>
+                                  </w:tcBorders>
+                                </w:tcPr>
+                                <w:p>
+                                  <w:pPr>
+                                    <w:rPr>
+                                      <w:b/>
+                                      <w:bCs/>
+                                      <w:color w:val="000000" w:themeColor="text1"/>
+                                    </w:rPr>
+                                  </w:pPr>
+                                  <w:r>
+                                    <w:rPr>
+                                      <w:b/>
+                                      <w:bCs/>
+                                      <w:color w:val="000000" w:themeColor="text1"/>
+                                    </w:rPr>
+                                    <w:t>N_INITS</w:t>
+                                  </w:r>
+                                </w:p>
+                              </w:tc>
+                              <w:tc>
+                                <w:tcPr>
+                                  <w:tcW w:w="1745" w:type="dxa"/>
+                                  <w:tcBorders>
+                                    <w:left w:val="single" w:sz="4" w:space="0" w:color="auto"/>
+                                    <w:bottom w:val="single" w:sz="4" w:space="0" w:color="auto"/>
+                                    <w:right w:val="single" w:sz="4" w:space="0" w:color="auto"/>
+                                  </w:tcBorders>
+                                </w:tcPr>
+                                <w:p>
+                                  <w:pPr>
+                                    <w:rPr>
+                                      <w:b/>
+                                      <w:bCs/>
+                                      <w:color w:val="000000" w:themeColor="text1"/>
+                                    </w:rPr>
+                                  </w:pPr>
+                                  <w:r>
+                                    <w:rPr>
+                                      <w:b/>
+                                      <w:bCs/>
+                                      <w:color w:val="000000" w:themeColor="text1"/>
+                                    </w:rPr>
+                                    <w:t>EPOCHS</w:t>
+                                  </w:r>
+                                </w:p>
+                              </w:tc>
+                              <w:tc>
+                                <w:tcPr>
+                                  <w:tcW w:w="1746" w:type="dxa"/>
+                                  <w:tcBorders>
+                                    <w:left w:val="single" w:sz="4" w:space="0" w:color="auto"/>
+                                    <w:bottom w:val="single" w:sz="4" w:space="0" w:color="auto"/>
+                                    <w:right w:val="single" w:sz="4" w:space="0" w:color="auto"/>
+                                  </w:tcBorders>
+                                </w:tcPr>
+                                <w:p>
+                                  <w:pPr>
+                                    <w:rPr>
+                                      <w:b/>
+                                      <w:bCs/>
+                                      <w:color w:val="000000" w:themeColor="text1"/>
+                                    </w:rPr>
+                                  </w:pPr>
+                                  <w:r>
+                                    <w:rPr>
+                                      <w:b/>
+                                      <w:bCs/>
+                                      <w:color w:val="000000" w:themeColor="text1"/>
+                                    </w:rPr>
+                                    <w:t>N_NEURONS</w:t>
+                                  </w:r>
+                                </w:p>
+                              </w:tc>
+                              <w:tc>
+                                <w:tcPr>
+                                  <w:tcW w:w="1746" w:type="dxa"/>
+                                  <w:tcBorders>
+                                    <w:left w:val="single" w:sz="4" w:space="0" w:color="auto"/>
+                                    <w:bottom w:val="single" w:sz="4" w:space="0" w:color="auto"/>
+                                    <w:right w:val="single" w:sz="4" w:space="0" w:color="auto"/>
+                                  </w:tcBorders>
+                                </w:tcPr>
+                                <w:p>
+                                  <w:pPr>
+                                    <w:rPr>
+                                      <w:b/>
+                                      <w:bCs/>
+                                      <w:color w:val="000000" w:themeColor="text1"/>
+                                    </w:rPr>
+                                  </w:pPr>
+                                  <w:r>
+                                    <w:rPr>
+                                      <w:b/>
+                                      <w:bCs/>
+                                      <w:color w:val="000000" w:themeColor="text1"/>
+                                    </w:rPr>
+                                    <w:t>LEARNING_RATE</w:t>
+                                  </w:r>
+                                </w:p>
+                              </w:tc>
+                              <w:tc>
+                                <w:tcPr>
+                                  <w:tcW w:w="1746" w:type="dxa"/>
+                                  <w:tcBorders>
+                                    <w:left w:val="single" w:sz="4" w:space="0" w:color="auto"/>
+                                    <w:bottom w:val="single" w:sz="4" w:space="0" w:color="auto"/>
+                                  </w:tcBorders>
+                                </w:tcPr>
+                                <w:p>
+                                  <w:pPr>
+                                    <w:rPr>
+                                      <w:b/>
+                                      <w:bCs/>
+                                      <w:color w:val="000000" w:themeColor="text1"/>
+                                    </w:rPr>
+                                  </w:pPr>
+                                  <w:r>
+                                    <w:rPr>
+                                      <w:b/>
+                                      <w:bCs/>
+                                      <w:color w:val="000000" w:themeColor="text1"/>
+                                    </w:rPr>
+                                    <w:t>MOMENTUM</w:t>
+                                  </w:r>
+                                </w:p>
+                              </w:tc>
+                            </w:tr>
+                            <w:tr>
+                              <w:tc>
+                                <w:tcPr>
+                                  <w:tcW w:w="1745" w:type="dxa"/>
+                                  <w:tcBorders>
+                                    <w:top w:val="single" w:sz="4" w:space="0" w:color="auto"/>
+                                    <w:right w:val="single" w:sz="4" w:space="0" w:color="auto"/>
+                                  </w:tcBorders>
+                                </w:tcPr>
+                                <w:p>
+                                  <w:pPr>
+                                    <w:rPr>
+                                      <w:color w:val="000000" w:themeColor="text1"/>
+                                    </w:rPr>
+                                  </w:pPr>
+                                  <w:r>
+                                    <w:rPr>
+                                      <w:color w:val="000000" w:themeColor="text1"/>
+                                    </w:rPr>
+                                    <w:t>10</w:t>
+                                  </w:r>
+                                </w:p>
+                              </w:tc>
+                              <w:tc>
+                                <w:tcPr>
+                                  <w:tcW w:w="1745" w:type="dxa"/>
+                                  <w:tcBorders>
+                                    <w:top w:val="single" w:sz="4" w:space="0" w:color="auto"/>
+                                    <w:left w:val="single" w:sz="4" w:space="0" w:color="auto"/>
+                                    <w:right w:val="single" w:sz="4" w:space="0" w:color="auto"/>
+                                  </w:tcBorders>
+                                </w:tcPr>
+                                <w:p>
+                                  <w:pPr>
+                                    <w:rPr>
+                                      <w:color w:val="000000" w:themeColor="text1"/>
+                                    </w:rPr>
+                                  </w:pPr>
+                                  <w:r>
+                                    <w:rPr>
+                                      <w:color w:val="000000" w:themeColor="text1"/>
+                                    </w:rPr>
+                                    <w:t>8</w:t>
+                                  </w:r>
+                                  <w:r>
+                                    <w:rPr>
+                                      <w:color w:val="000000" w:themeColor="text1"/>
+                                    </w:rPr>
+                                    <w:t>00</w:t>
+                                  </w:r>
+                                </w:p>
+                              </w:tc>
+                              <w:tc>
+                                <w:tcPr>
+                                  <w:tcW w:w="1746" w:type="dxa"/>
+                                  <w:tcBorders>
+                                    <w:top w:val="single" w:sz="4" w:space="0" w:color="auto"/>
+                                    <w:left w:val="single" w:sz="4" w:space="0" w:color="auto"/>
+                                    <w:right w:val="single" w:sz="4" w:space="0" w:color="auto"/>
+                                  </w:tcBorders>
+                                </w:tcPr>
+                                <w:p>
+                                  <w:pPr>
+                                    <w:rPr>
+                                      <w:color w:val="000000" w:themeColor="text1"/>
+                                    </w:rPr>
+                                  </w:pPr>
+                                  <w:r>
+                                    <w:rPr>
+                                      <w:color w:val="000000" w:themeColor="text1"/>
+                                    </w:rPr>
+                                    <w:t>2,4,8,16,32</w:t>
+                                  </w:r>
+                                </w:p>
+                              </w:tc>
+                              <w:tc>
+                                <w:tcPr>
+                                  <w:tcW w:w="1746" w:type="dxa"/>
+                                  <w:tcBorders>
+                                    <w:top w:val="single" w:sz="4" w:space="0" w:color="auto"/>
+                                    <w:left w:val="single" w:sz="4" w:space="0" w:color="auto"/>
+                                    <w:right w:val="single" w:sz="4" w:space="0" w:color="auto"/>
+                                  </w:tcBorders>
+                                </w:tcPr>
+                                <w:p>
+                                  <w:pPr>
+                                    <w:rPr>
+                                      <w:color w:val="000000" w:themeColor="text1"/>
+                                    </w:rPr>
+                                  </w:pPr>
+                                  <w:r>
+                                    <w:rPr>
+                                      <w:color w:val="000000" w:themeColor="text1"/>
+                                    </w:rPr>
+                                    <w:t>0.000</w:t>
+                                  </w:r>
+                                  <w:r>
+                                    <w:rPr>
+                                      <w:color w:val="000000" w:themeColor="text1"/>
+                                    </w:rPr>
+                                    <w:t>3</w:t>
+                                  </w:r>
+                                </w:p>
+                              </w:tc>
+                              <w:tc>
+                                <w:tcPr>
+                                  <w:tcW w:w="1746" w:type="dxa"/>
+                                  <w:tcBorders>
+                                    <w:top w:val="single" w:sz="4" w:space="0" w:color="auto"/>
+                                    <w:left w:val="single" w:sz="4" w:space="0" w:color="auto"/>
+                                  </w:tcBorders>
+                                </w:tcPr>
+                                <w:p>
+                                  <w:pPr>
+                                    <w:rPr>
+                                      <w:color w:val="000000" w:themeColor="text1"/>
+                                    </w:rPr>
+                                  </w:pPr>
+                                  <w:r>
+                                    <w:rPr>
+                                      <w:color w:val="000000" w:themeColor="text1"/>
+                                    </w:rPr>
+                                    <w:t>0.</w:t>
+                                  </w:r>
+                                  <w:r>
+                                    <w:rPr>
+                                      <w:color w:val="000000" w:themeColor="text1"/>
+                                    </w:rPr>
+                                    <w:t>6</w:t>
+                                  </w:r>
+                                </w:p>
+                              </w:tc>
+                            </w:tr>
+                          </w:tbl>
+                          <w:p/>
+                        </w:txbxContent>
+                      </wps:txbx>
+                      <wps:bodyPr rot="0" vert="horz" wrap="square" lIns="91440" tIns="45720" rIns="91440" bIns="45720" anchor="t" anchorCtr="0">
+                        <a:noAutofit/>
+                      </wps:bodyPr>
+                    </wps:wsp>
+                  </a:graphicData>
+                </a:graphic>
+                <wp14:sizeRelH relativeFrom="margin">
+                  <wp14:pctWidth>0</wp14:pctWidth>
+                </wp14:sizeRelH>
+                <wp14:sizeRelV relativeFrom="margin">
+                  <wp14:pctHeight>0</wp14:pctHeight>
+                </wp14:sizeRelV>
+              </wp:anchor>
+            </w:drawing>
+          </mc:Choice>
+          <mc:Fallback>
+            <w:pict>
+              <v:shape w14:anchorId="5F39F395" id="Zone de texte 16" o:spid="_x0000_s1032" type="#_x0000_t202" style="position:absolute;margin-left:400.85pt;margin-top:37.9pt;width:452.05pt;height:61.95pt;z-index:251667456;visibility:visible;mso-wrap-style:square;mso-width-percent:0;mso-height-percent:0;mso-wrap-distance-left:9pt;mso-wrap-distance-top:3.6pt;mso-wrap-distance-right:9pt;mso-wrap-distance-bottom:3.6pt;mso-position-horizontal:right;mso-position-horizontal-relative:margin;mso-position-vertical:absolute;mso-position-vertical-relative:text;mso-width-percent:0;mso-height-percent:0;mso-width-relative:margin;mso-height-relative:margin;v-text-anchor:top" o:gfxdata="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" fillcolor="#fadad2 [660]" strokecolor="white [3201]" strokeweight="1.5pt">
+                <v:textbox>
+                  <w:txbxContent>
+                    <w:p>
+                      <w:pPr>
+                        <w:rPr>
+                          <w:b/>
+                          <w:bCs/>
+                          <w:color w:val="000000" w:themeColor="text1"/>
+                          <w:u w:val="single"/>
+                          <w:lang w:val="fr-FR"/>
+                        </w:rPr>
+                      </w:pPr>
+                      <w:r>
+                        <w:rPr>
+                          <w:b/>
+                          <w:bCs/>
+                          <w:color w:val="000000" w:themeColor="text1"/>
+                          <w:u w:val="single"/>
+                          <w:lang w:val="fr-FR"/>
+                        </w:rPr>
+                        <w:t>Valeurs initiales</w:t>
+                      </w:r>
+                    </w:p>
+                    <w:tbl>
+                      <w:tblPr>
+                        <w:tblStyle w:val="Grilledutableau"/>
+                        <w:tblW w:w="0" w:type="auto"/>
+                        <w:tblBorders>
+                          <w:top w:val="none" w:sz="0" w:space="0" w:color="auto"/>
+                          <w:left w:val="none" w:sz="0" w:space="0" w:color="auto"/>
+                          <w:bottom w:val="none" w:sz="0" w:space="0" w:color="auto"/>
+                          <w:right w:val="none" w:sz="0" w:space="0" w:color="auto"/>
+                          <w:insideH w:val="none" w:sz="0" w:space="0" w:color="auto"/>
+                          <w:insideV w:val="none" w:sz="0" w:space="0" w:color="auto"/>
+                        </w:tblBorders>
+                        <w:tblLook w:val="04A0" w:firstRow="1" w:lastRow="0" w:firstColumn="1" w:lastColumn="0" w:noHBand="0" w:noVBand="1"/>
+                      </w:tblPr>
+                      <w:tblGrid>
+                        <w:gridCol w:w="1745"/>
+                        <w:gridCol w:w="1745"/>
+                        <w:gridCol w:w="1746"/>
+                        <w:gridCol w:w="1746"/>
+                        <w:gridCol w:w="1746"/>
+                      </w:tblGrid>
+                      <w:tr>
+                        <w:tc>
+                          <w:tcPr>
+                            <w:tcW w:w="1745" w:type="dxa"/>
+                            <w:tcBorders>
+                              <w:bottom w:val="single" w:sz="4" w:space="0" w:color="auto"/>
+                              <w:right w:val="single" w:sz="4" w:space="0" w:color="auto"/>
+                            </w:tcBorders>
+                          </w:tcPr>
+                          <w:p>
+                            <w:pPr>
+                              <w:rPr>
+                                <w:b/>
+                                <w:bCs/>
+                                <w:color w:val="000000" w:themeColor="text1"/>
+                              </w:rPr>
+                            </w:pPr>
+                            <w:r>
+                              <w:rPr>
+                                <w:b/>
+                                <w:bCs/>
+                                <w:color w:val="000000" w:themeColor="text1"/>
+                              </w:rPr>
+                              <w:t>N_INITS</w:t>
+                            </w:r>
+                          </w:p>
+                        </w:tc>
+                        <w:tc>
+                          <w:tcPr>
+                            <w:tcW w:w="1745" w:type="dxa"/>
+                            <w:tcBorders>
+                              <w:left w:val="single" w:sz="4" w:space="0" w:color="auto"/>
+                              <w:bottom w:val="single" w:sz="4" w:space="0" w:color="auto"/>
+                              <w:right w:val="single" w:sz="4" w:space="0" w:color="auto"/>
+                            </w:tcBorders>
+                          </w:tcPr>
+                          <w:p>
+                            <w:pPr>
+                              <w:rPr>
+                                <w:b/>
+                                <w:bCs/>
+                                <w:color w:val="000000" w:themeColor="text1"/>
+                              </w:rPr>
+                            </w:pPr>
+                            <w:r>
+                              <w:rPr>
+                                <w:b/>
+                                <w:bCs/>
+                                <w:color w:val="000000" w:themeColor="text1"/>
+                              </w:rPr>
+                              <w:t>EPOCHS</w:t>
+                            </w:r>
+                          </w:p>
+                        </w:tc>
+                        <w:tc>
+                          <w:tcPr>
+                            <w:tcW w:w="1746" w:type="dxa"/>
+                            <w:tcBorders>
+                              <w:left w:val="single" w:sz="4" w:space="0" w:color="auto"/>
+                              <w:bottom w:val="single" w:sz="4" w:space="0" w:color="auto"/>
+                              <w:right w:val="single" w:sz="4" w:space="0" w:color="auto"/>
+                            </w:tcBorders>
+                          </w:tcPr>
+                          <w:p>
+                            <w:pPr>
+                              <w:rPr>
+                                <w:b/>
+                                <w:bCs/>
+                                <w:color w:val="000000" w:themeColor="text1"/>
+                              </w:rPr>
+                            </w:pPr>
+                            <w:r>
+                              <w:rPr>
+                                <w:b/>
+                                <w:bCs/>
+                                <w:color w:val="000000" w:themeColor="text1"/>
+                              </w:rPr>
+                              <w:t>N_NEURONS</w:t>
+                            </w:r>
+                          </w:p>
+                        </w:tc>
+                        <w:tc>
+                          <w:tcPr>
+                            <w:tcW w:w="1746" w:type="dxa"/>
+                            <w:tcBorders>
+                              <w:left w:val="single" w:sz="4" w:space="0" w:color="auto"/>
+                              <w:bottom w:val="single" w:sz="4" w:space="0" w:color="auto"/>
+                              <w:right w:val="single" w:sz="4" w:space="0" w:color="auto"/>
+                            </w:tcBorders>
+                          </w:tcPr>
+                          <w:p>
+                            <w:pPr>
+                              <w:rPr>
+                                <w:b/>
+                                <w:bCs/>
+                                <w:color w:val="000000" w:themeColor="text1"/>
+                              </w:rPr>
+                            </w:pPr>
+                            <w:r>
+                              <w:rPr>
+                                <w:b/>
+                                <w:bCs/>
+                                <w:color w:val="000000" w:themeColor="text1"/>
+                              </w:rPr>
+                              <w:t>LEARNING_RATE</w:t>
+                            </w:r>
+                          </w:p>
+                        </w:tc>
+                        <w:tc>
+                          <w:tcPr>
+                            <w:tcW w:w="1746" w:type="dxa"/>
+                            <w:tcBorders>
+                              <w:left w:val="single" w:sz="4" w:space="0" w:color="auto"/>
+                              <w:bottom w:val="single" w:sz="4" w:space="0" w:color="auto"/>
+                            </w:tcBorders>
+                          </w:tcPr>
+                          <w:p>
+                            <w:pPr>
+                              <w:rPr>
+                                <w:b/>
+                                <w:bCs/>
+                                <w:color w:val="000000" w:themeColor="text1"/>
+                              </w:rPr>
+                            </w:pPr>
+                            <w:r>
+                              <w:rPr>
+                                <w:b/>
+                                <w:bCs/>
+                                <w:color w:val="000000" w:themeColor="text1"/>
+                              </w:rPr>
+                              <w:t>MOMENTUM</w:t>
+                            </w:r>
+                          </w:p>
+                        </w:tc>
+                      </w:tr>
+                      <w:tr>
+                        <w:tc>
+                          <w:tcPr>
+                            <w:tcW w:w="1745" w:type="dxa"/>
+                            <w:tcBorders>
+                              <w:top w:val="single" w:sz="4" w:space="0" w:color="auto"/>
+                              <w:right w:val="single" w:sz="4" w:space="0" w:color="auto"/>
+                            </w:tcBorders>
+                          </w:tcPr>
+                          <w:p>
+                            <w:pPr>
+                              <w:rPr>
+                                <w:color w:val="000000" w:themeColor="text1"/>
+                              </w:rPr>
+                            </w:pPr>
+                            <w:r>
+                              <w:rPr>
+                                <w:color w:val="000000" w:themeColor="text1"/>
+                              </w:rPr>
+                              <w:t>10</w:t>
+                            </w:r>
+                          </w:p>
+                        </w:tc>
+                        <w:tc>
+                          <w:tcPr>
+                            <w:tcW w:w="1745" w:type="dxa"/>
+                            <w:tcBorders>
+                              <w:top w:val="single" w:sz="4" w:space="0" w:color="auto"/>
+                              <w:left w:val="single" w:sz="4" w:space="0" w:color="auto"/>
+                              <w:right w:val="single" w:sz="4" w:space="0" w:color="auto"/>
+                            </w:tcBorders>
+                          </w:tcPr>
+                          <w:p>
+                            <w:pPr>
+                              <w:rPr>
+                                <w:color w:val="000000" w:themeColor="text1"/>
+                              </w:rPr>
+                            </w:pPr>
+                            <w:r>
+                              <w:rPr>
+                                <w:color w:val="000000" w:themeColor="text1"/>
+                              </w:rPr>
+                              <w:t>8</w:t>
+                            </w:r>
+                            <w:r>
+                              <w:rPr>
+                                <w:color w:val="000000" w:themeColor="text1"/>
+                              </w:rPr>
+                              <w:t>00</w:t>
+                            </w:r>
+                          </w:p>
+                        </w:tc>
+                        <w:tc>
+                          <w:tcPr>
+                            <w:tcW w:w="1746" w:type="dxa"/>
+                            <w:tcBorders>
+                              <w:top w:val="single" w:sz="4" w:space="0" w:color="auto"/>
+                              <w:left w:val="single" w:sz="4" w:space="0" w:color="auto"/>
+                              <w:right w:val="single" w:sz="4" w:space="0" w:color="auto"/>
+                            </w:tcBorders>
+                          </w:tcPr>
+                          <w:p>
+                            <w:pPr>
+                              <w:rPr>
+                                <w:color w:val="000000" w:themeColor="text1"/>
+                              </w:rPr>
+                            </w:pPr>
+                            <w:r>
+                              <w:rPr>
+                                <w:color w:val="000000" w:themeColor="text1"/>
+                              </w:rPr>
+                              <w:t>2,4,8,16,32</w:t>
+                            </w:r>
+                          </w:p>
+                        </w:tc>
+                        <w:tc>
+                          <w:tcPr>
+                            <w:tcW w:w="1746" w:type="dxa"/>
+                            <w:tcBorders>
+                              <w:top w:val="single" w:sz="4" w:space="0" w:color="auto"/>
+                              <w:left w:val="single" w:sz="4" w:space="0" w:color="auto"/>
+                              <w:right w:val="single" w:sz="4" w:space="0" w:color="auto"/>
+                            </w:tcBorders>
+                          </w:tcPr>
+                          <w:p>
+                            <w:pPr>
+                              <w:rPr>
+                                <w:color w:val="000000" w:themeColor="text1"/>
+                              </w:rPr>
+                            </w:pPr>
+                            <w:r>
+                              <w:rPr>
+                                <w:color w:val="000000" w:themeColor="text1"/>
+                              </w:rPr>
+                              <w:t>0.000</w:t>
+                            </w:r>
+                            <w:r>
+                              <w:rPr>
+                                <w:color w:val="000000" w:themeColor="text1"/>
+                              </w:rPr>
+                              <w:t>3</w:t>
+                            </w:r>
+                          </w:p>
+                        </w:tc>
+                        <w:tc>
+                          <w:tcPr>
+                            <w:tcW w:w="1746" w:type="dxa"/>
+                            <w:tcBorders>
+                              <w:top w:val="single" w:sz="4" w:space="0" w:color="auto"/>
+                              <w:left w:val="single" w:sz="4" w:space="0" w:color="auto"/>
+                            </w:tcBorders>
+                          </w:tcPr>
+                          <w:p>
+                            <w:pPr>
+                              <w:rPr>
+                                <w:color w:val="000000" w:themeColor="text1"/>
+                              </w:rPr>
+                            </w:pPr>
+                            <w:r>
+                              <w:rPr>
+                                <w:color w:val="000000" w:themeColor="text1"/>
+                              </w:rPr>
+                              <w:t>0.</w:t>
+                            </w:r>
+                            <w:r>
+                              <w:rPr>
+                                <w:color w:val="000000" w:themeColor="text1"/>
+                              </w:rPr>
+                              <w:t>6</w:t>
+                            </w:r>
+                          </w:p>
+                        </w:tc>
+                      </w:tr>
+                    </w:tbl>
+                    <w:p/>
+                  </w:txbxContent>
+                </v:textbox>
+                <w10:wrap type="square" anchorx="margin"/>
+              </v:shape>
+            </w:pict>
+          </mc:Fallback>
+        </mc:AlternateContent>
+      </w:r>
+      <w:r>
+        <w:rPr>
+          <w:lang w:val="fr-FR"/>
+        </w:rPr>
+        <w:t xml:space="preserve">Dans un premier temps, nous avons estimé combien d’époques étaient nécessaires pour trouver un faible taux d’erreur d’entrainement. </w:t>
+      </w:r>
+    </w:p>
+    <w:p>
+      <w:pPr>
+        <w:jc w:val="center"/>
+        <w:rPr>
+          <w:lang w:val="fr-FR"/>
+        </w:rPr>
+      </w:pPr>
+      <w:r>
+        <w:rPr>
+          <w:noProof/>
+          <w:lang w:val="fr-FR"/>
+        </w:rPr>
+        <w:drawing>
+          <wp:inline distT="0" distB="0" distL="0" distR="0" wp14:anchorId="6D9AF226" wp14:editId="4604287C">
+            <wp:extent cx="5350933" cy="1394357"/>
+            <wp:effectExtent l="0" t="0" r="2540" b="0"/>
+            <wp:docPr id="19" name="Image 19" descr="Une image contenant intérieur&#10;&#10;Description générée automatiquement"/>
+            <wp:cNvGraphicFramePr>
+              <a:graphicFrameLocks xmlns:a="http://schemas.openxmlformats.org/drawingml/2006/main" noChangeAspect="1"/>
+            </wp:cNvGraphicFramePr>
+            <a:graphic xmlns:a="http://schemas.openxmlformats.org/drawingml/2006/main">
+              <a:graphicData uri="http://schemas.openxmlformats.org/drawingml/2006/picture">
+                <pic:pic xmlns:pic="http://schemas.openxmlformats.org/drawingml/2006/picture">
+                  <pic:nvPicPr>
+                    <pic:cNvPr id="19" name="Image 19" descr="Une image contenant intérieur&#10;&#10;Description générée automatiquement"/>
+                    <pic:cNvPicPr>
+                      <a:picLocks noChangeAspect="1" noChangeArrowheads="1"/>
+                    </pic:cNvPicPr>
+                  </pic:nvPicPr>
+                  <pic:blipFill>
+                    <a:blip r:embed="rId14">
+                      <a:extLst>
+                        <a:ext uri="{28A0092B-C50C-407E-A947-70E740481C1C}">
+                          <a14:useLocalDpi xmlns:a14="http://schemas.microsoft.com/office/drawing/2010/main" val="0"/>
+                        </a:ext>
+                      </a:extLst>
+                    </a:blip>
+                    <a:srcRect/>
+                    <a:stretch>
+                      <a:fillRect/>
+                    </a:stretch>
+                  </pic:blipFill>
+                  <pic:spPr bwMode="auto">
+                    <a:xfrm>
+                      <a:off x="0" y="0"/>
+                      <a:ext cx="5363817" cy="1397714"/>
+                    </a:xfrm>
+                    <a:prstGeom prst="rect">
+                      <a:avLst/>
+                    </a:prstGeom>
+                    <a:noFill/>
+                    <a:ln>
+                      <a:noFill/>
+                    </a:ln>
+                  </pic:spPr>
+                </pic:pic>
+              </a:graphicData>
+            </a:graphic>
+          </wp:inline>
+        </w:drawing>
+      </w:r>
+    </w:p>
+    <w:p>
+      <w:pPr>
+        <w:rPr>
+          <w:lang w:val="fr-FR"/>
+        </w:rPr>
+      </w:pPr>
+      <w:r>
+        <w:rPr>
+          <w:lang w:val="fr-FR"/>
+        </w:rPr>
+        <w:t xml:space="preserve">On voit une différence nette entre la configuration à 32 neurones et les autres. La courbe est </w:t>
+      </w:r>
+      <w:proofErr w:type="gramStart"/>
+      <w:r>
+        <w:rPr>
+          <w:lang w:val="fr-FR"/>
+        </w:rPr>
+        <w:t>arrivé</w:t>
+      </w:r>
+      <w:proofErr w:type="gramEnd"/>
+      <w:r>
+        <w:rPr>
+          <w:lang w:val="fr-FR"/>
+        </w:rPr>
+        <w:t xml:space="preserve"> bas très rapidement, et n’oscille que très peu. Même après 800 époques, la courbe a toujours tendance a baissé pour les configurations 2 à 8 neurones. Nous avons cependant décidé de fixer une limite à 600 époques, qui nous a paru être un bon compromis. Nous avons également beaucoup baissé le </w:t>
+      </w:r>
+      <w:proofErr w:type="spellStart"/>
+      <w:r>
+        <w:rPr>
+          <w:lang w:val="fr-FR"/>
+        </w:rPr>
+        <w:t>learning</w:t>
+      </w:r>
+      <w:proofErr w:type="spellEnd"/>
+      <w:r>
+        <w:rPr>
+          <w:lang w:val="fr-FR"/>
+        </w:rPr>
+        <w:t xml:space="preserve"> rate, car la courbe avait tendance à partir dans tous les sens.</w:t>
+      </w:r>
+    </w:p>
+    <w:p>
+      <w:pPr>
+        <w:pStyle w:val="Titre3"/>
+        <w:rPr>
+          <w:lang w:val="fr-FR"/>
+        </w:rPr>
+      </w:pPr>
+      <w:r>
+        <w:rPr>
+          <w:lang w:val="fr-FR"/>
+        </w:rPr>
+        <w:lastRenderedPageBreak/>
+        <w:t>Choix du nombre de neurones dans la couche cachée</w:t>
+      </w:r>
+    </w:p>
+    <w:p>
+      <w:pPr>
+        <w:jc w:val="center"/>
+        <w:rPr>
+          <w:lang w:val="fr-FR"/>
+        </w:rPr>
+      </w:pPr>
+      <w:r>
+        <w:rPr>
+          <w:noProof/>
+          <w:lang w:val="fr-FR"/>
+        </w:rPr>
+        <w:drawing>
+          <wp:inline distT="0" distB="0" distL="0" distR="0" wp14:anchorId="7709DF63" wp14:editId="14FF6DD3">
+            <wp:extent cx="3869872" cy="2893019"/>
+            <wp:effectExtent l="0" t="0" r="0" b="3175"/>
+            <wp:docPr id="20" name="Image 20" descr="Une image contenant texte, shoji&#10;&#10;Description générée automatiquement"/>
+            <wp:cNvGraphicFramePr>
+              <a:graphicFrameLocks xmlns:a="http://schemas.openxmlformats.org/drawingml/2006/main" noChangeAspect="1"/>
+            </wp:cNvGraphicFramePr>
+            <a:graphic xmlns:a="http://schemas.openxmlformats.org/drawingml/2006/main">
+              <a:graphicData uri="http://schemas.openxmlformats.org/drawingml/2006/picture">
+                <pic:pic xmlns:pic="http://schemas.openxmlformats.org/drawingml/2006/picture">
+                  <pic:nvPicPr>
+                    <pic:cNvPr id="20" name="Image 20" descr="Une image contenant texte, shoji&#10;&#10;Description générée automatiquement"/>
+                    <pic:cNvPicPr>
+                      <a:picLocks noChangeAspect="1" noChangeArrowheads="1"/>
+                    </pic:cNvPicPr>
+                  </pic:nvPicPr>
+                  <pic:blipFill>
+                    <a:blip r:embed="rId15">
+                      <a:extLst>
+                        <a:ext uri="{28A0092B-C50C-407E-A947-70E740481C1C}">
+                          <a14:useLocalDpi xmlns:a14="http://schemas.microsoft.com/office/drawing/2010/main" val="0"/>
+                        </a:ext>
+                      </a:extLst>
+                    </a:blip>
+                    <a:srcRect/>
+                    <a:stretch>
+                      <a:fillRect/>
+                    </a:stretch>
+                  </pic:blipFill>
+                  <pic:spPr bwMode="auto">
+                    <a:xfrm>
+                      <a:off x="0" y="0"/>
+                      <a:ext cx="3883942" cy="2903537"/>
+                    </a:xfrm>
+                    <a:prstGeom prst="rect">
+                      <a:avLst/>
+                    </a:prstGeom>
+                    <a:noFill/>
+                    <a:ln>
+                      <a:noFill/>
+                    </a:ln>
+                  </pic:spPr>
+                </pic:pic>
+              </a:graphicData>
+            </a:graphic>
+          </wp:inline>
+        </w:drawing>
+      </w:r>
+    </w:p>
+    <w:p>
+      <w:pPr>
+        <w:rPr>
+          <w:lang w:val="fr-FR"/>
+        </w:rPr>
+      </w:pPr>
+      <w:r>
+        <w:rPr>
+          <w:lang w:val="fr-FR"/>
+        </w:rPr>
+        <w:t>On peut remarquer que le meilleur taux d’erreur est lors de la configuration a 30 neurones. Il atteint la valeur minimale, malgré son épaisseur.</w:t>
+      </w:r>
+    </w:p>
+    <w:p>
+      <w:pPr>
+        <w:pStyle w:val="Titre3"/>
+        <w:rPr>
+          <w:lang w:val="fr-FR"/>
+        </w:rPr>
+      </w:pPr>
+      <w:r>
+        <w:rPr>
+          <w:lang w:val="fr-FR"/>
+        </w:rPr>
+        <w:t xml:space="preserve">Performances finales </w:t>
+      </w:r>
+    </w:p>
+    <w:p>
+      <w:pPr>
+        <w:rPr>
+          <w:lang w:val="fr-FR"/>
+        </w:rPr>
+      </w:pPr>
+      <w:r>
+        <w:rPr>
+          <w:lang w:val="fr-FR"/>
+        </w:rPr>
+        <w:t xml:space="preserve">Avec un réseau de 13 neurones en entrée, </w:t>
+      </w:r>
+      <w:r>
+        <w:rPr>
+          <w:lang w:val="fr-FR"/>
+        </w:rPr>
+        <w:t>30</w:t>
+      </w:r>
+      <w:r>
+        <w:rPr>
+          <w:lang w:val="fr-FR"/>
+        </w:rPr>
+        <w:t xml:space="preserve"> neurones dans la couche cachée et 1 neurone en sortie. Nous obtenons les performances finales suivantes : </w:t>
+      </w:r>
+    </w:p>
+    <w:tbl>
+      <w:tblPr>
+        <w:tblStyle w:val="Grilledutableau"/>
+        <w:tblW w:w="0" w:type="auto"/>
+        <w:tblBorders>
+          <w:top w:val="none" w:sz="0" w:space="0" w:color="auto"/>
+          <w:left w:val="none" w:sz="0" w:space="0" w:color="auto"/>
+          <w:bottom w:val="none" w:sz="0" w:space="0" w:color="auto"/>
+          <w:right w:val="none" w:sz="0" w:space="0" w:color="auto"/>
+          <w:insideH w:val="none" w:sz="0" w:space="0" w:color="auto"/>
+          <w:insideV w:val="none" w:sz="0" w:space="0" w:color="auto"/>
+        </w:tblBorders>
+        <w:tblLook w:val="04A0" w:firstRow="1" w:lastRow="0" w:firstColumn="1" w:lastColumn="0" w:noHBand="0" w:noVBand="1"/>
+      </w:tblPr>
+      <w:tblGrid>
+        <w:gridCol w:w="2231"/>
+        <w:gridCol w:w="6841"/>
+      </w:tblGrid>
+      <w:tr>
+        <w:tc>
+          <w:tcPr>
+            <w:tcW w:w="2122" w:type="dxa"/>
+          </w:tcPr>
+          <w:tbl>
+            <w:tblPr>
+              <w:tblStyle w:val="Grilledutableau"/>
+              <w:tblW w:w="2015" w:type="dxa"/>
+              <w:tblLook w:val="04A0" w:firstRow="1" w:lastRow="0" w:firstColumn="1" w:lastColumn="0" w:noHBand="0" w:noVBand="1"/>
+            </w:tblPr>
+            <w:tblGrid>
+              <w:gridCol w:w="498"/>
+              <w:gridCol w:w="359"/>
+              <w:gridCol w:w="551"/>
+              <w:gridCol w:w="607"/>
+            </w:tblGrid>
+            <w:tr>
+              <w:tc>
+                <w:tcPr>
+                  <w:tcW w:w="486" w:type="dxa"/>
+                  <w:tcBorders>
+                    <w:top w:val="nil"/>
+                    <w:left w:val="nil"/>
+                    <w:bottom w:val="nil"/>
+                    <w:right w:val="nil"/>
+                  </w:tcBorders>
+                </w:tcPr>
+                <w:p>
+                  <w:pPr>
+                    <w:rPr>
+                      <w:lang w:val="fr-FR"/>
+                    </w:rPr>
+                  </w:pPr>
+                </w:p>
+              </w:tc>
+              <w:tc>
+                <w:tcPr>
+                  <w:tcW w:w="1529" w:type="dxa"/>
+                  <w:gridSpan w:val="3"/>
+                  <w:tcBorders>
+                    <w:top w:val="nil"/>
+                    <w:left w:val="nil"/>
+                    <w:bottom w:val="nil"/>
+                    <w:right w:val="nil"/>
+                  </w:tcBorders>
+                </w:tcPr>
+                <w:p>
+                  <w:pPr>
+                    <w:jc w:val="center"/>
+                    <w:rPr>
+                      <w:lang w:val="fr-FR"/>
+                    </w:rPr>
+                  </w:pPr>
+                  <w:r>
+                    <w:rPr>
+                      <w:lang w:val="fr-FR"/>
+                    </w:rPr>
+                    <w:t>Prédiction</w:t>
+                  </w:r>
+                </w:p>
+              </w:tc>
+            </w:tr>
+            <w:tr>
+              <w:tc>
+                <w:tcPr>
+                  <w:tcW w:w="486" w:type="dxa"/>
+                  <w:vMerge w:val="restart"/>
+                  <w:tcBorders>
+                    <w:top w:val="nil"/>
+                    <w:left w:val="nil"/>
+                    <w:bottom w:val="nil"/>
+                    <w:right w:val="nil"/>
+                  </w:tcBorders>
+                  <w:textDirection w:val="btLr"/>
+                  <w:vAlign w:val="center"/>
+                </w:tcPr>
+                <w:p>
+                  <w:pPr>
+                    <w:ind w:left="113" w:right="113"/>
+                    <w:rPr>
+                      <w:lang w:val="fr-FR"/>
+                    </w:rPr>
+                  </w:pPr>
+                  <w:r>
+                    <w:rPr>
+                      <w:lang w:val="fr-FR"/>
+                    </w:rPr>
+                    <w:t>Vérité</w:t>
+                  </w:r>
+                </w:p>
+              </w:tc>
+              <w:tc>
+                <w:tcPr>
+                  <w:tcW w:w="348" w:type="dxa"/>
+                  <w:tcBorders>
+                    <w:top w:val="nil"/>
+                    <w:left w:val="nil"/>
+                  </w:tcBorders>
+                  <w:vAlign w:val="center"/>
+                </w:tcPr>
+                <w:p>
+                  <w:pPr>
+                    <w:rPr>
+                      <w:lang w:val="fr-FR"/>
+                    </w:rPr>
+                  </w:pPr>
+                </w:p>
+              </w:tc>
+              <w:tc>
+                <w:tcPr>
+                  <w:tcW w:w="536" w:type="dxa"/>
+                  <w:tcBorders>
+                    <w:top w:val="single" w:sz="4" w:space="0" w:color="auto"/>
+                  </w:tcBorders>
+                </w:tcPr>
+                <w:p>
+                  <w:pPr>
+                    <w:rPr>
+                      <w:lang w:val="fr-FR"/>
+                    </w:rPr>
+                  </w:pPr>
+                  <w:r>
+                    <w:rPr>
+                      <w:color w:val="00B0F0"/>
+                      <w:lang w:val="fr-FR"/>
+                    </w:rPr>
+                    <w:t>N</w:t>
+                  </w:r>
+                </w:p>
+              </w:tc>
+              <w:tc>
+                <w:tcPr>
+                  <w:tcW w:w="645" w:type="dxa"/>
+                  <w:tcBorders>
+                    <w:top w:val="single" w:sz="4" w:space="0" w:color="auto"/>
+                  </w:tcBorders>
+                </w:tcPr>
+                <w:p>
+                  <w:pPr>
+                    <w:rPr>
+                      <w:lang w:val="fr-FR"/>
+                    </w:rPr>
+                  </w:pPr>
+                  <w:r>
+                    <w:rPr>
+                      <w:color w:val="FF00FF"/>
+                      <w:lang w:val="fr-FR"/>
+                    </w:rPr>
+                    <w:t>S</w:t>
+                  </w:r>
+                </w:p>
+              </w:tc>
+            </w:tr>
+            <w:tr>
+              <w:tc>
+                <w:tcPr>
+                  <w:tcW w:w="486" w:type="dxa"/>
+                  <w:vMerge/>
+                  <w:tcBorders>
+                    <w:top w:val="nil"/>
+                    <w:left w:val="nil"/>
+                    <w:bottom w:val="nil"/>
+                    <w:right w:val="single" w:sz="4" w:space="0" w:color="auto"/>
+                  </w:tcBorders>
+                </w:tcPr>
+                <w:p>
+                  <w:pPr>
+                    <w:rPr>
+                      <w:lang w:val="fr-FR"/>
+                    </w:rPr>
+                  </w:pPr>
+                </w:p>
+              </w:tc>
+              <w:tc>
+                <w:tcPr>
+                  <w:tcW w:w="348" w:type="dxa"/>
+                  <w:tcBorders>
+                    <w:left w:val="single" w:sz="4" w:space="0" w:color="auto"/>
+                  </w:tcBorders>
+                </w:tcPr>
+                <w:p>
+                  <w:pPr>
+                    <w:rPr>
+                      <w:lang w:val="fr-FR"/>
+                    </w:rPr>
+                  </w:pPr>
+                  <w:r>
+                    <w:rPr>
+                      <w:color w:val="00B0F0"/>
+                      <w:lang w:val="fr-FR"/>
+                    </w:rPr>
+                    <w:t>N</w:t>
+                  </w:r>
+                </w:p>
+              </w:tc>
+              <w:tc>
+                <w:tcPr>
+                  <w:tcW w:w="536" w:type="dxa"/>
+                </w:tcPr>
+                <w:p>
+                  <w:pPr>
+                    <w:rPr>
+                      <w:lang w:val="fr-FR"/>
+                    </w:rPr>
+                  </w:pPr>
+                  <w:r>
+                    <w:rPr>
+                      <w:lang w:val="fr-FR"/>
+                    </w:rPr>
+                    <w:t>172</w:t>
+                  </w:r>
+                </w:p>
+              </w:tc>
+              <w:tc>
+                <w:tcPr>
+                  <w:tcW w:w="645" w:type="dxa"/>
+                </w:tcPr>
+                <w:p>
+                  <w:pPr>
+                    <w:rPr>
+                      <w:lang w:val="fr-FR"/>
+                    </w:rPr>
+                  </w:pPr>
+                  <w:r>
+                    <w:rPr>
+                      <w:lang w:val="fr-FR"/>
+                    </w:rPr>
+                    <w:t>8</w:t>
+                  </w:r>
+                </w:p>
+              </w:tc>
+            </w:tr>
+            <w:tr>
+              <w:tc>
+                <w:tcPr>
+                  <w:tcW w:w="486" w:type="dxa"/>
+                  <w:vMerge/>
+                  <w:tcBorders>
+                    <w:top w:val="nil"/>
+                    <w:left w:val="nil"/>
+                    <w:bottom w:val="nil"/>
+                    <w:right w:val="single" w:sz="4" w:space="0" w:color="auto"/>
+                  </w:tcBorders>
+                </w:tcPr>
+                <w:p>
+                  <w:pPr>
+                    <w:rPr>
+                      <w:lang w:val="fr-FR"/>
+                    </w:rPr>
+                  </w:pPr>
+                </w:p>
+              </w:tc>
+              <w:tc>
+                <w:tcPr>
+                  <w:tcW w:w="348" w:type="dxa"/>
+                  <w:tcBorders>
+                    <w:left w:val="single" w:sz="4" w:space="0" w:color="auto"/>
+                  </w:tcBorders>
+                </w:tcPr>
+                <w:p>
+                  <w:pPr>
+                    <w:rPr>
+                      <w:color w:val="FF00FF"/>
+                      <w:lang w:val="fr-FR"/>
+                    </w:rPr>
+                  </w:pPr>
+                  <w:r>
+                    <w:rPr>
+                      <w:color w:val="FF00FF"/>
+                      <w:lang w:val="fr-FR"/>
+                    </w:rPr>
+                    <w:t>S</w:t>
+                  </w:r>
+                </w:p>
+              </w:tc>
+              <w:tc>
+                <w:tcPr>
+                  <w:tcW w:w="536" w:type="dxa"/>
+                </w:tcPr>
+                <w:p>
+                  <w:pPr>
+                    <w:rPr>
+                      <w:lang w:val="fr-FR"/>
+                    </w:rPr>
+                  </w:pPr>
+                  <w:r>
+                    <w:rPr>
+                      <w:lang w:val="fr-FR"/>
+                    </w:rPr>
+                    <w:t>3</w:t>
+                  </w:r>
+                </w:p>
+              </w:tc>
+              <w:tc>
+                <w:tcPr>
+                  <w:tcW w:w="645" w:type="dxa"/>
+                </w:tcPr>
+                <w:p>
+                  <w:pPr>
+                    <w:rPr>
+                      <w:lang w:val="fr-FR"/>
+                    </w:rPr>
+                  </w:pPr>
+                  <w:r>
+                    <w:rPr>
+                      <w:lang w:val="fr-FR"/>
+                    </w:rPr>
+                    <w:t>177</w:t>
+                  </w:r>
+                </w:p>
+              </w:tc>
+            </w:tr>
+          </w:tbl>
+          <w:p>
+            <w:pPr>
+              <w:rPr>
+                <w:lang w:val="fr-FR"/>
+              </w:rPr>
+            </w:pPr>
+          </w:p>
+        </w:tc>
+        <w:tc>
+          <w:tcPr>
+            <w:tcW w:w="6940" w:type="dxa"/>
+            <w:vAlign w:val="center"/>
+          </w:tcPr>
+          <w:tbl>
+            <w:tblPr>
+              <w:tblStyle w:val="Grilledutableau"/>
+              <w:tblW w:w="0" w:type="auto"/>
+              <w:tblLook w:val="04A0" w:firstRow="1" w:lastRow="0" w:firstColumn="1" w:lastColumn="0" w:noHBand="0" w:noVBand="1"/>
+            </w:tblPr>
+            <w:tblGrid>
+              <w:gridCol w:w="3275"/>
+              <w:gridCol w:w="3269"/>
+            </w:tblGrid>
+            <w:tr>
+              <w:tc>
+                <w:tcPr>
+                  <w:tcW w:w="3357" w:type="dxa"/>
+                  <w:tcBorders>
+                    <w:top w:val="nil"/>
+                    <w:left w:val="nil"/>
+                    <w:bottom w:val="nil"/>
+                    <w:right w:val="nil"/>
+                  </w:tcBorders>
+                  <w:vAlign w:val="center"/>
+                </w:tcPr>
+                <w:p>
+                  <w:pPr>
+                    <w:rPr>
+                      <w:lang w:val="en-US"/>
+                    </w:rPr>
+                  </w:pPr>
+                  <w:r>
+                    <w:rPr>
+                      <w:u w:val="single"/>
+                      <w:lang w:val="en-US"/>
+                    </w:rPr>
+                    <w:t>MSE training</w:t>
+                  </w:r>
+                  <w:r>
+                    <w:rPr>
+                      <w:lang w:val="en-US"/>
+                    </w:rPr>
+                    <w:t xml:space="preserve">: </w:t>
+                  </w:r>
+                  <w:r>
+                    <w:rPr>
+                      <w:lang w:val="en-US"/>
+                    </w:rPr>
+                    <w:t>0.00132</w:t>
+                  </w:r>
+                </w:p>
+              </w:tc>
+              <w:tc>
+                <w:tcPr>
+                  <w:tcW w:w="3357" w:type="dxa"/>
+                  <w:tcBorders>
+                    <w:top w:val="nil"/>
+                    <w:left w:val="nil"/>
+                    <w:bottom w:val="nil"/>
+                    <w:right w:val="nil"/>
+                  </w:tcBorders>
+                  <w:vAlign w:val="center"/>
+                </w:tcPr>
+                <w:p>
+                  <w:pPr>
+                    <w:rPr>
+                      <w:lang w:val="en-US"/>
+                    </w:rPr>
+                  </w:pPr>
+                  <w:r>
+                    <w:rPr>
+                      <w:u w:val="single"/>
+                      <w:lang w:val="en-US"/>
+                    </w:rPr>
+                    <w:t>MSE test</w:t>
+                  </w:r>
+                  <w:r>
+                    <w:rPr>
+                      <w:lang w:val="en-US"/>
+                    </w:rPr>
+                    <w:t xml:space="preserve">: </w:t>
+                  </w:r>
+                  <w:r>
+                    <w:rPr>
+                      <w:lang w:val="en-US"/>
+                    </w:rPr>
+                    <w:t>0.11461</w:t>
+                  </w:r>
+                </w:p>
+              </w:tc>
+            </w:tr>
+            <w:tr>
+              <w:tc>
+                <w:tcPr>
+                  <w:tcW w:w="3357" w:type="dxa"/>
+                  <w:tcBorders>
+                    <w:top w:val="nil"/>
+                    <w:left w:val="nil"/>
+                    <w:bottom w:val="nil"/>
+                    <w:right w:val="nil"/>
+                  </w:tcBorders>
+                  <w:vAlign w:val="center"/>
+                </w:tcPr>
+                <w:p>
+                  <w:pPr>
+                    <w:rPr>
+                      <w:lang w:val="en-US"/>
+                    </w:rPr>
+                  </w:pPr>
+                  <w:r>
+                    <w:rPr>
+                      <w:u w:val="single"/>
+                      <w:lang w:val="en-US"/>
+                    </w:rPr>
+                    <w:t>Precision</w:t>
+                  </w:r>
+                  <w:r>
+                    <w:rPr>
+                      <w:lang w:val="en-US"/>
+                    </w:rPr>
+                    <w:t>:  0.98</w:t>
+                  </w:r>
+                  <w:r>
+                    <w:rPr>
+                      <w:lang w:val="en-US"/>
+                    </w:rPr>
+                    <w:t>3</w:t>
+                  </w:r>
+                  <w:r>
+                    <w:rPr>
+                      <w:lang w:val="en-US"/>
+                    </w:rPr>
+                    <w:t xml:space="preserve"> (</w:t>
+                  </w:r>
+                  <w:r>
+                    <w:rPr>
+                      <w:color w:val="00B0F0"/>
+                      <w:lang w:val="en-US"/>
+                    </w:rPr>
+                    <w:t>N</w:t>
+                  </w:r>
+                  <w:r>
+                    <w:rPr>
+                      <w:lang w:val="en-US"/>
+                    </w:rPr>
+                    <w:t>) 0.95</w:t>
+                  </w:r>
+                  <w:r>
+                    <w:rPr>
+                      <w:lang w:val="en-US"/>
+                    </w:rPr>
+                    <w:t>7</w:t>
+                  </w:r>
+                  <w:r>
+                    <w:rPr>
+                      <w:lang w:val="en-US"/>
+                    </w:rPr>
+                    <w:t xml:space="preserve"> (</w:t>
+                  </w:r>
+                  <w:r>
+                    <w:rPr>
+                      <w:color w:val="FF00FF"/>
+                      <w:lang w:val="en-US"/>
+                    </w:rPr>
+                    <w:t>S</w:t>
+                  </w:r>
+                  <w:r>
+                    <w:rPr>
+                      <w:lang w:val="en-US"/>
+                    </w:rPr>
+                    <w:t>)</w:t>
+                  </w:r>
+                </w:p>
+              </w:tc>
+              <w:tc>
+                <w:tcPr>
+                  <w:tcW w:w="3357" w:type="dxa"/>
+                  <w:tcBorders>
+                    <w:top w:val="nil"/>
+                    <w:left w:val="nil"/>
+                    <w:bottom w:val="nil"/>
+                    <w:right w:val="nil"/>
+                  </w:tcBorders>
+                  <w:vAlign w:val="center"/>
+                </w:tcPr>
+                <w:p>
+                  <w:pPr>
+                    <w:rPr>
+                      <w:lang w:val="en-US"/>
+                    </w:rPr>
+                  </w:pPr>
+                  <w:r>
+                    <w:rPr>
+                      <w:u w:val="single"/>
+                      <w:lang w:val="en-US"/>
+                    </w:rPr>
+                    <w:t>Recall</w:t>
+                  </w:r>
+                  <w:r>
+                    <w:rPr>
+                      <w:lang w:val="en-US"/>
+                    </w:rPr>
+                    <w:t>: 0.95</w:t>
+                  </w:r>
+                  <w:r>
+                    <w:rPr>
+                      <w:lang w:val="en-US"/>
+                    </w:rPr>
+                    <w:t>5</w:t>
+                  </w:r>
+                  <w:r>
+                    <w:rPr>
+                      <w:lang w:val="en-US"/>
+                    </w:rPr>
+                    <w:t xml:space="preserve"> (</w:t>
+                  </w:r>
+                  <w:r>
+                    <w:rPr>
+                      <w:color w:val="00B0F0"/>
+                      <w:lang w:val="en-US"/>
+                    </w:rPr>
+                    <w:t>N</w:t>
+                  </w:r>
+                  <w:r>
+                    <w:rPr>
+                      <w:lang w:val="en-US"/>
+                    </w:rPr>
+                    <w:t>) 0.9</w:t>
+                  </w:r>
+                  <w:r>
+                    <w:rPr>
+                      <w:lang w:val="en-US"/>
+                    </w:rPr>
+                    <w:t>83</w:t>
+                  </w:r>
+                  <w:r>
+                    <w:rPr>
+                      <w:lang w:val="en-US"/>
+                    </w:rPr>
+                    <w:t xml:space="preserve"> (</w:t>
+                  </w:r>
+                  <w:r>
+                    <w:rPr>
+                      <w:color w:val="FF00FF"/>
+                      <w:lang w:val="en-US"/>
+                    </w:rPr>
+                    <w:t>S</w:t>
+                  </w:r>
+                  <w:r>
+                    <w:rPr>
+                      <w:lang w:val="en-US"/>
+                    </w:rPr>
+                    <w:t>)</w:t>
+                  </w:r>
+                </w:p>
+              </w:tc>
+            </w:tr>
+            <w:tr>
+              <w:tc>
+                <w:tcPr>
+                  <w:tcW w:w="6714" w:type="dxa"/>
+                  <w:gridSpan w:val="2"/>
+                  <w:tcBorders>
+                    <w:top w:val="nil"/>
+                    <w:left w:val="nil"/>
+                    <w:bottom w:val="nil"/>
+                    <w:right w:val="nil"/>
+                  </w:tcBorders>
+                  <w:vAlign w:val="center"/>
+                </w:tcPr>
+                <w:p>
+                  <w:pPr>
+                    <w:rPr>
+                      <w:lang w:val="en-US"/>
+                    </w:rPr>
+                  </w:pPr>
+                  <w:r>
+                    <w:rPr>
+                      <w:u w:val="single"/>
+                      <w:lang w:val="en-US"/>
+                    </w:rPr>
+                    <w:t>F-Score</w:t>
+                  </w:r>
+                  <w:r>
+                    <w:rPr>
+                      <w:lang w:val="en-US"/>
+                    </w:rPr>
+                    <w:t>:  0.</w:t>
+                  </w:r>
+                  <w:r>
+                    <w:rPr>
+                      <w:lang w:val="en-US"/>
+                    </w:rPr>
+                    <w:t>969</w:t>
+                  </w:r>
+                  <w:r>
+                    <w:rPr>
+                      <w:lang w:val="en-US"/>
+                    </w:rPr>
+                    <w:t xml:space="preserve"> (</w:t>
+                  </w:r>
+                  <w:r>
+                    <w:rPr>
+                      <w:color w:val="00B0F0"/>
+                      <w:lang w:val="en-US"/>
+                    </w:rPr>
+                    <w:t>N</w:t>
+                  </w:r>
+                  <w:r>
+                    <w:rPr>
+                      <w:lang w:val="en-US"/>
+                    </w:rPr>
+                    <w:t>) 0.9</w:t>
+                  </w:r>
+                  <w:r>
+                    <w:rPr>
+                      <w:lang w:val="en-US"/>
+                    </w:rPr>
+                    <w:t>70</w:t>
+                  </w:r>
+                  <w:r>
+                    <w:rPr>
+                      <w:lang w:val="en-US"/>
+                    </w:rPr>
+                    <w:t xml:space="preserve"> (</w:t>
+                  </w:r>
+                  <w:r>
+                    <w:rPr>
+                      <w:color w:val="FF00FF"/>
+                      <w:lang w:val="en-US"/>
+                    </w:rPr>
+                    <w:t>S</w:t>
+                  </w:r>
+                  <w:r>
+                    <w:rPr>
+                      <w:lang w:val="en-US"/>
+                    </w:rPr>
+                    <w:t>)</w:t>
+                  </w:r>
+                </w:p>
+              </w:tc>
+            </w:tr>
+          </w:tbl>
+          <w:p>
+            <w:pPr>
+              <w:jc w:val="center"/>
+              <w:rPr>
+                <w:lang w:val="en-US"/>
+              </w:rPr>
+            </w:pPr>
+          </w:p>
+        </w:tc>
+      </w:tr>
+    </w:tbl>
+    <w:p/>
+    <w:p>
+      <w:r>
+        <w:t>Grâce au</w:t>
+      </w:r>
+      <w:r>
+        <w:t xml:space="preserve">x F-scores obtenus (&gt;0.95), nous validons la configuration retenue. En conclusion, nous pouvons dire qu’il n’est pas nécessaire d’utiliser l’écart type. </w:t>
+      </w:r>
+      <w:r>
+        <w:t xml:space="preserve">On remarque donc qu’il est </w:t>
+      </w:r>
+      <w:proofErr w:type="gramStart"/>
+      <w:r>
+        <w:t xml:space="preserve">tout </w:t>
+      </w:r>
+      <w:proofErr w:type="spellStart"/>
+      <w:r>
+        <w:t>a</w:t>
+      </w:r>
+      <w:proofErr w:type="spellEnd"/>
+      <w:r>
+        <w:t xml:space="preserve"> fait</w:t>
+      </w:r>
+      <w:proofErr w:type="gramEnd"/>
+      <w:r>
+        <w:t xml:space="preserve"> possible de détecter une voix synthétique d’une voix naturelle</w:t>
+      </w:r>
+      <w:r>
+        <w:t>.</w:t>
+      </w:r>
+    </w:p>
+    <w:p/>
     <w:sectPr>
-      <w:headerReference w:type="default" r:id="rId12"/>
-      <w:footerReference w:type="default" r:id="rId13"/>
+      <w:headerReference w:type="default" r:id="rId16"/>
+      <w:footerReference w:type="default" r:id="rId17"/>
       <w:pgSz w:w="11906" w:h="16838"/>
       <w:pgMar w:top="1417" w:right="1417" w:bottom="1417" w:left="1417" w:header="708" w:footer="708" w:gutter="0"/>
       <w:pgNumType w:start="0"/>
@@ -3138,14 +7088,27 @@
         <w:lang w:val="en-GB"/>
       </w:rPr>
     </w:pPr>
-    <w:fldSimple w:instr=" DATE   \* MERGEFORMAT ">
-      <w:r>
-        <w:rPr>
-          <w:noProof/>
-        </w:rPr>
-        <w:t>13.04.2022</w:t>
-      </w:r>
-    </w:fldSimple>
+    <w:r>
+      <w:fldChar w:fldCharType="begin"/>
+    </w:r>
+    <w:r>
+      <w:instrText xml:space="preserve"> DATE   \* MERGEFORMAT </w:instrText>
+    </w:r>
+    <w:r>
+      <w:fldChar w:fldCharType="separate"/>
+    </w:r>
+    <w:r>
+      <w:rPr>
+        <w:noProof/>
+      </w:rPr>
+      <w:t>16.04.2022</w:t>
+    </w:r>
+    <w:r>
+      <w:rPr>
+        <w:noProof/>
+      </w:rPr>
+      <w:fldChar w:fldCharType="end"/>
+    </w:r>
     <w:r>
       <w:ptab w:relativeTo="margin" w:alignment="center" w:leader="none"/>
     </w:r>
@@ -3262,7 +7225,7 @@
           <wp:extent cx="666750" cy="504190"/>
           <wp:effectExtent l="0" t="0" r="0" b="0"/>
           <wp:wrapNone/>
-          <wp:docPr id="6" name="Image 6"/>
+          <wp:docPr id="12" name="Image 12"/>
           <wp:cNvGraphicFramePr>
             <a:graphicFrameLocks xmlns:a="http://schemas.openxmlformats.org/drawingml/2006/main" noChangeAspect="1"/>
           </wp:cNvGraphicFramePr>
@@ -6099,6 +10062,7 @@
     <w:rsid w:val="00504ED4"/>
     <w:rsid w:val="005D6CDE"/>
     <w:rsid w:val="006B3BBF"/>
+    <w:rsid w:val="006C219E"/>
     <w:rsid w:val="00710232"/>
     <w:rsid w:val="007634A8"/>
     <w:rsid w:val="00792FEE"/>

</xml_diff>